<commit_message>
schema logique et tableau de vverité
</commit_message>
<xml_diff>
--- a/TABLEAU DE VERITE DU PROJET ACARS.docx
+++ b/TABLEAU DE VERITE DU PROJET ACARS.docx
@@ -1,6 +1,6 @@
 
 <file path=word/document.xml><?xml version="1.0" encoding="utf-8"?>
-<w:document xmlns:wpc="http://schemas.microsoft.com/office/word/2010/wordprocessingCanvas" xmlns:mc="http://schemas.openxmlformats.org/markup-compatibility/2006" xmlns:o="urn:schemas-microsoft-com:office:office" xmlns:r="http://schemas.openxmlformats.org/officeDocument/2006/relationships" xmlns:m="http://schemas.openxmlformats.org/officeDocument/2006/math" xmlns:v="urn:schemas-microsoft-com:vml" xmlns:wp14="http://schemas.microsoft.com/office/word/2010/wordprocessingDrawing" xmlns:wp="http://schemas.openxmlformats.org/drawingml/2006/wordprocessingDrawing" xmlns:w10="urn:schemas-microsoft-com:office:word" xmlns:w="http://schemas.openxmlformats.org/wordprocessingml/2006/main" xmlns:w14="http://schemas.microsoft.com/office/word/2010/wordml" xmlns:w15="http://schemas.microsoft.com/office/word/2012/wordml" xmlns:wpg="http://schemas.microsoft.com/office/word/2010/wordprocessingGroup" xmlns:wpi="http://schemas.microsoft.com/office/word/2010/wordprocessingInk" xmlns:wne="http://schemas.microsoft.com/office/word/2006/wordml" xmlns:wps="http://schemas.microsoft.com/office/word/2010/wordprocessingShape" mc:Ignorable="w14 w15 wp14">
+<w:document xmlns:wpc="http://schemas.microsoft.com/office/word/2010/wordprocessingCanvas" xmlns:cx="http://schemas.microsoft.com/office/drawing/2014/chartex" xmlns:cx1="http://schemas.microsoft.com/office/drawing/2015/9/8/chartex" xmlns:cx2="http://schemas.microsoft.com/office/drawing/2015/10/21/chartex" xmlns:cx3="http://schemas.microsoft.com/office/drawing/2016/5/9/chartex" xmlns:cx4="http://schemas.microsoft.com/office/drawing/2016/5/10/chartex" xmlns:cx5="http://schemas.microsoft.com/office/drawing/2016/5/11/chartex" xmlns:cx6="http://schemas.microsoft.com/office/drawing/2016/5/12/chartex" xmlns:cx7="http://schemas.microsoft.com/office/drawing/2016/5/13/chartex" xmlns:cx8="http://schemas.microsoft.com/office/drawing/2016/5/14/chartex" xmlns:mc="http://schemas.openxmlformats.org/markup-compatibility/2006" xmlns:aink="http://schemas.microsoft.com/office/drawing/2016/ink" xmlns:am3d="http://schemas.microsoft.com/office/drawing/2017/model3d" xmlns:o="urn:schemas-microsoft-com:office:office" xmlns:r="http://schemas.openxmlformats.org/officeDocument/2006/relationships" xmlns:m="http://schemas.openxmlformats.org/officeDocument/2006/math" xmlns:v="urn:schemas-microsoft-com:vml" xmlns:wp14="http://schemas.microsoft.com/office/word/2010/wordprocessingDrawing" xmlns:wp="http://schemas.openxmlformats.org/drawingml/2006/wordprocessingDrawing" xmlns:w10="urn:schemas-microsoft-com:office:word" xmlns:w="http://schemas.openxmlformats.org/wordprocessingml/2006/main" xmlns:w14="http://schemas.microsoft.com/office/word/2010/wordml" xmlns:w15="http://schemas.microsoft.com/office/word/2012/wordml" xmlns:w16cex="http://schemas.microsoft.com/office/word/2018/wordml/cex" xmlns:w16cid="http://schemas.microsoft.com/office/word/2016/wordml/cid" xmlns:w16="http://schemas.microsoft.com/office/word/2018/wordml" xmlns:w16sdtdh="http://schemas.microsoft.com/office/word/2020/wordml/sdtdatahash" xmlns:w16se="http://schemas.microsoft.com/office/word/2015/wordml/symex" xmlns:wpg="http://schemas.microsoft.com/office/word/2010/wordprocessingGroup" xmlns:wpi="http://schemas.microsoft.com/office/word/2010/wordprocessingInk" xmlns:wne="http://schemas.microsoft.com/office/word/2006/wordml" xmlns:wps="http://schemas.microsoft.com/office/word/2010/wordprocessingShape" mc:Ignorable="w14 w15 w16se w16cid w16 w16cex w16sdtdh wp14">
   <w:body>
     <w:p/>
     <w:p>
@@ -148,10 +148,10 @@
         <w:tblLook w:val="04A0" w:firstRow="1" w:lastRow="0" w:firstColumn="1" w:lastColumn="0" w:noHBand="0" w:noVBand="1"/>
       </w:tblPr>
       <w:tblGrid>
-        <w:gridCol w:w="1981"/>
-        <w:gridCol w:w="1979"/>
-        <w:gridCol w:w="1979"/>
-        <w:gridCol w:w="2061"/>
+        <w:gridCol w:w="2000"/>
+        <w:gridCol w:w="2000"/>
+        <w:gridCol w:w="2000"/>
+        <w:gridCol w:w="2000"/>
       </w:tblGrid>
       <w:tr>
         <w:trPr>
@@ -250,16 +250,14 @@
               </w:rPr>
               <w:t xml:space="preserve">Capteur </w:t>
             </w:r>
-            <w:proofErr w:type="spellStart"/>
             <w:r>
               <w:rPr>
                 <w:rFonts w:ascii="Calibri" w:eastAsia="Calibri" w:hAnsi="Calibri" w:cs="Times New Roman"/>
                 <w:b/>
                 <w:bCs/>
               </w:rPr>
-              <w:t>millieu</w:t>
-            </w:r>
-            <w:proofErr w:type="spellEnd"/>
+              <w:t>milieu</w:t>
+            </w:r>
           </w:p>
         </w:tc>
         <w:tc>
@@ -780,21 +778,7 @@
               <w:rPr>
                 <w:rFonts w:ascii="Calibri" w:eastAsia="Calibri" w:hAnsi="Calibri" w:cs="Times New Roman"/>
               </w:rPr>
-              <w:t xml:space="preserve">Tourne </w:t>
-            </w:r>
-            <w:proofErr w:type="gramStart"/>
-            <w:r>
-              <w:rPr>
-                <w:rFonts w:ascii="Calibri" w:eastAsia="Calibri" w:hAnsi="Calibri" w:cs="Times New Roman"/>
-              </w:rPr>
-              <w:t>a</w:t>
-            </w:r>
-            <w:proofErr w:type="gramEnd"/>
-            <w:r>
-              <w:rPr>
-                <w:rFonts w:ascii="Calibri" w:eastAsia="Calibri" w:hAnsi="Calibri" w:cs="Times New Roman"/>
-              </w:rPr>
-              <w:t xml:space="preserve"> droit</w:t>
+              <w:t>Tourne a droit</w:t>
             </w:r>
           </w:p>
         </w:tc>
@@ -916,7 +900,7 @@
       </w:tr>
       <w:tr>
         <w:trPr>
-          <w:trHeight w:val="1275"/>
+          <w:trHeight w:val="594"/>
         </w:trPr>
         <w:tc>
           <w:tcPr>
@@ -1026,7 +1010,7 @@
               <w:rPr>
                 <w:rFonts w:ascii="Calibri" w:eastAsia="Calibri" w:hAnsi="Calibri" w:cs="Times New Roman"/>
               </w:rPr>
-              <w:t>Alterne tourne à droite/tourne à gauche</w:t>
+              <w:t>Impossible</w:t>
             </w:r>
           </w:p>
         </w:tc>
@@ -1262,7 +1246,7 @@
               <w:rPr>
                 <w:rFonts w:ascii="Calibri" w:eastAsia="Calibri" w:hAnsi="Calibri" w:cs="Times New Roman"/>
               </w:rPr>
-              <w:t>Tout droit</w:t>
+              <w:t>Reculer</w:t>
             </w:r>
           </w:p>
         </w:tc>
@@ -1378,7 +1362,6 @@
           <w:szCs w:val="24"/>
           <w:u w:val="single"/>
         </w:rPr>
-        <w:lastRenderedPageBreak/>
         <w:t xml:space="preserve">Légende </w:t>
       </w:r>
     </w:p>
@@ -1416,6 +1399,7 @@
                 <w:sz w:val="24"/>
                 <w:szCs w:val="24"/>
               </w:rPr>
+              <w:lastRenderedPageBreak/>
               <w:t>Capteur Droit</w:t>
             </w:r>
           </w:p>
@@ -2266,7 +2250,7 @@
     </w:p>
     <w:tbl>
       <w:tblPr>
-        <w:tblStyle w:val="Grilledutableau"/>
+        <w:tblStyle w:val="TableGrid"/>
         <w:tblW w:w="6900" w:type="dxa"/>
         <w:tblInd w:w="562" w:type="dxa"/>
         <w:tblLayout w:type="fixed"/>
@@ -2468,8 +2452,12 @@
                 <w:rFonts w:ascii="Calibri" w:eastAsia="Calibri" w:hAnsi="Calibri" w:cs="Times New Roman"/>
               </w:rPr>
             </w:pPr>
-            <w:bookmarkStart w:id="0" w:name="_GoBack"/>
-            <w:bookmarkEnd w:id="0"/>
+            <w:r>
+              <w:rPr>
+                <w:rFonts w:ascii="Calibri" w:eastAsia="Calibri" w:hAnsi="Calibri" w:cs="Times New Roman"/>
+              </w:rPr>
+              <w:t>0</w:t>
+            </w:r>
           </w:p>
         </w:tc>
         <w:tc>
@@ -2572,18 +2560,6 @@
                 <w:lang w:eastAsia="fr-FR"/>
               </w:rPr>
             </w:pPr>
-          </w:p>
-        </w:tc>
-        <w:tc>
-          <w:tcPr>
-            <w:tcW w:w="2931" w:type="dxa"/>
-          </w:tcPr>
-          <w:p>
-            <w:pPr>
-              <w:rPr>
-                <w:rFonts w:ascii="Calibri" w:eastAsia="Calibri" w:hAnsi="Calibri" w:cs="Times New Roman"/>
-              </w:rPr>
-            </w:pPr>
             <w:r>
               <w:rPr>
                 <w:rFonts w:ascii="Times New Roman" w:eastAsia="Times New Roman" w:hAnsi="Times New Roman" w:cs="Times New Roman"/>
@@ -2591,197 +2567,122 @@
                 <w:bCs/>
                 <w:lang w:eastAsia="fr-FR"/>
               </w:rPr>
-              <w:t>→</w:t>
-            </w:r>
-          </w:p>
-        </w:tc>
-      </w:tr>
-      <w:tr>
-        <w:tc>
-          <w:tcPr>
-            <w:tcW w:w="993" w:type="dxa"/>
-          </w:tcPr>
-          <w:p>
-            <w:pPr>
-              <w:rPr>
-                <w:rFonts w:ascii="Calibri" w:eastAsia="Calibri" w:hAnsi="Calibri" w:cs="Times New Roman"/>
-              </w:rPr>
-            </w:pPr>
-            <w:r>
-              <w:rPr>
-                <w:rFonts w:ascii="Calibri" w:eastAsia="Calibri" w:hAnsi="Calibri" w:cs="Times New Roman"/>
-              </w:rPr>
-              <w:t>0</w:t>
-            </w:r>
-          </w:p>
-        </w:tc>
-        <w:tc>
-          <w:tcPr>
-            <w:tcW w:w="992" w:type="dxa"/>
-          </w:tcPr>
-          <w:p>
-            <w:pPr>
-              <w:rPr>
-                <w:rFonts w:ascii="Calibri" w:eastAsia="Calibri" w:hAnsi="Calibri" w:cs="Times New Roman"/>
-              </w:rPr>
-            </w:pPr>
-            <w:r>
-              <w:rPr>
-                <w:rFonts w:ascii="Calibri" w:eastAsia="Calibri" w:hAnsi="Calibri" w:cs="Times New Roman"/>
-              </w:rPr>
               <w:t>1</w:t>
             </w:r>
           </w:p>
         </w:tc>
         <w:tc>
           <w:tcPr>
-            <w:tcW w:w="709" w:type="dxa"/>
-          </w:tcPr>
-          <w:p>
-            <w:pPr>
-              <w:rPr>
-                <w:rFonts w:ascii="Calibri" w:eastAsia="Calibri" w:hAnsi="Calibri" w:cs="Times New Roman"/>
-              </w:rPr>
-            </w:pPr>
-            <w:r>
-              <w:rPr>
-                <w:rFonts w:ascii="Calibri" w:eastAsia="Calibri" w:hAnsi="Calibri" w:cs="Times New Roman"/>
-              </w:rPr>
-              <w:t>0</w:t>
-            </w:r>
-          </w:p>
-        </w:tc>
-        <w:tc>
-          <w:tcPr>
-            <w:tcW w:w="236" w:type="dxa"/>
-            <w:shd w:val="clear" w:color="auto" w:fill="E7E6E6" w:themeFill="background2"/>
-          </w:tcPr>
-          <w:p>
-            <w:pPr>
-              <w:rPr>
-                <w:rFonts w:ascii="Calibri" w:eastAsia="Calibri" w:hAnsi="Calibri" w:cs="Times New Roman"/>
-              </w:rPr>
-            </w:pPr>
-          </w:p>
-        </w:tc>
-        <w:tc>
-          <w:tcPr>
-            <w:tcW w:w="1039" w:type="dxa"/>
-          </w:tcPr>
-          <w:p>
-            <w:pPr>
+            <w:tcW w:w="2931" w:type="dxa"/>
+          </w:tcPr>
+          <w:p>
+            <w:pPr>
+              <w:rPr>
+                <w:rFonts w:ascii="Calibri" w:eastAsia="Calibri" w:hAnsi="Calibri" w:cs="Times New Roman"/>
+              </w:rPr>
+            </w:pPr>
+            <w:r>
               <w:rPr>
                 <w:rFonts w:ascii="Times New Roman" w:eastAsia="Times New Roman" w:hAnsi="Times New Roman" w:cs="Times New Roman"/>
                 <w:b/>
                 <w:bCs/>
                 <w:lang w:eastAsia="fr-FR"/>
               </w:rPr>
-            </w:pPr>
-          </w:p>
-        </w:tc>
-        <w:tc>
-          <w:tcPr>
-            <w:tcW w:w="2931" w:type="dxa"/>
-          </w:tcPr>
-          <w:p>
-            <w:pPr>
-              <w:rPr>
-                <w:rFonts w:ascii="Calibri" w:eastAsia="Calibri" w:hAnsi="Calibri" w:cs="Times New Roman"/>
-              </w:rPr>
-            </w:pPr>
-            <w:r>
+              <w:t>→</w:t>
+            </w:r>
+          </w:p>
+        </w:tc>
+      </w:tr>
+      <w:tr>
+        <w:tc>
+          <w:tcPr>
+            <w:tcW w:w="993" w:type="dxa"/>
+          </w:tcPr>
+          <w:p>
+            <w:pPr>
+              <w:rPr>
+                <w:rFonts w:ascii="Calibri" w:eastAsia="Calibri" w:hAnsi="Calibri" w:cs="Times New Roman"/>
+              </w:rPr>
+            </w:pPr>
+            <w:r>
+              <w:rPr>
+                <w:rFonts w:ascii="Calibri" w:eastAsia="Calibri" w:hAnsi="Calibri" w:cs="Times New Roman"/>
+              </w:rPr>
+              <w:t>0</w:t>
+            </w:r>
+          </w:p>
+        </w:tc>
+        <w:tc>
+          <w:tcPr>
+            <w:tcW w:w="992" w:type="dxa"/>
+          </w:tcPr>
+          <w:p>
+            <w:pPr>
+              <w:rPr>
+                <w:rFonts w:ascii="Calibri" w:eastAsia="Calibri" w:hAnsi="Calibri" w:cs="Times New Roman"/>
+              </w:rPr>
+            </w:pPr>
+            <w:r>
+              <w:rPr>
+                <w:rFonts w:ascii="Calibri" w:eastAsia="Calibri" w:hAnsi="Calibri" w:cs="Times New Roman"/>
+              </w:rPr>
+              <w:t>1</w:t>
+            </w:r>
+          </w:p>
+        </w:tc>
+        <w:tc>
+          <w:tcPr>
+            <w:tcW w:w="709" w:type="dxa"/>
+          </w:tcPr>
+          <w:p>
+            <w:pPr>
+              <w:rPr>
+                <w:rFonts w:ascii="Calibri" w:eastAsia="Calibri" w:hAnsi="Calibri" w:cs="Times New Roman"/>
+              </w:rPr>
+            </w:pPr>
+            <w:r>
+              <w:rPr>
+                <w:rFonts w:ascii="Calibri" w:eastAsia="Calibri" w:hAnsi="Calibri" w:cs="Times New Roman"/>
+              </w:rPr>
+              <w:t>0</w:t>
+            </w:r>
+          </w:p>
+        </w:tc>
+        <w:tc>
+          <w:tcPr>
+            <w:tcW w:w="236" w:type="dxa"/>
+            <w:shd w:val="clear" w:color="auto" w:fill="E7E6E6" w:themeFill="background2"/>
+          </w:tcPr>
+          <w:p>
+            <w:pPr>
+              <w:rPr>
+                <w:rFonts w:ascii="Calibri" w:eastAsia="Calibri" w:hAnsi="Calibri" w:cs="Times New Roman"/>
+              </w:rPr>
+            </w:pPr>
+          </w:p>
+        </w:tc>
+        <w:tc>
+          <w:tcPr>
+            <w:tcW w:w="1039" w:type="dxa"/>
+          </w:tcPr>
+          <w:p>
+            <w:pPr>
               <w:rPr>
                 <w:rFonts w:ascii="Times New Roman" w:eastAsia="Times New Roman" w:hAnsi="Times New Roman" w:cs="Times New Roman"/>
                 <w:b/>
                 <w:bCs/>
                 <w:lang w:eastAsia="fr-FR"/>
               </w:rPr>
-              <w:t>↑</w:t>
-            </w:r>
-          </w:p>
-        </w:tc>
-      </w:tr>
-      <w:tr>
-        <w:tc>
-          <w:tcPr>
-            <w:tcW w:w="993" w:type="dxa"/>
-          </w:tcPr>
-          <w:p>
-            <w:pPr>
-              <w:rPr>
-                <w:rFonts w:ascii="Calibri" w:eastAsia="Calibri" w:hAnsi="Calibri" w:cs="Times New Roman"/>
-              </w:rPr>
-            </w:pPr>
-            <w:r>
-              <w:rPr>
-                <w:rFonts w:ascii="Calibri" w:eastAsia="Calibri" w:hAnsi="Calibri" w:cs="Times New Roman"/>
-              </w:rPr>
-              <w:t>0</w:t>
-            </w:r>
-          </w:p>
-        </w:tc>
-        <w:tc>
-          <w:tcPr>
-            <w:tcW w:w="992" w:type="dxa"/>
-          </w:tcPr>
-          <w:p>
-            <w:pPr>
-              <w:rPr>
-                <w:rFonts w:ascii="Calibri" w:eastAsia="Calibri" w:hAnsi="Calibri" w:cs="Times New Roman"/>
-              </w:rPr>
-            </w:pPr>
-            <w:r>
-              <w:rPr>
-                <w:rFonts w:ascii="Calibri" w:eastAsia="Calibri" w:hAnsi="Calibri" w:cs="Times New Roman"/>
-              </w:rPr>
-              <w:t>1</w:t>
-            </w:r>
-          </w:p>
-        </w:tc>
-        <w:tc>
-          <w:tcPr>
-            <w:tcW w:w="709" w:type="dxa"/>
-          </w:tcPr>
-          <w:p>
-            <w:pPr>
-              <w:rPr>
-                <w:rFonts w:ascii="Calibri" w:eastAsia="Calibri" w:hAnsi="Calibri" w:cs="Times New Roman"/>
-              </w:rPr>
-            </w:pPr>
-            <w:r>
-              <w:rPr>
-                <w:rFonts w:ascii="Calibri" w:eastAsia="Calibri" w:hAnsi="Calibri" w:cs="Times New Roman"/>
-              </w:rPr>
-              <w:t>1</w:t>
-            </w:r>
-          </w:p>
-        </w:tc>
-        <w:tc>
-          <w:tcPr>
-            <w:tcW w:w="236" w:type="dxa"/>
-            <w:shd w:val="clear" w:color="auto" w:fill="E7E6E6" w:themeFill="background2"/>
-          </w:tcPr>
-          <w:p>
-            <w:pPr>
-              <w:rPr>
-                <w:rFonts w:ascii="Calibri" w:eastAsia="Calibri" w:hAnsi="Calibri" w:cs="Times New Roman"/>
-              </w:rPr>
-            </w:pPr>
-          </w:p>
-        </w:tc>
-        <w:tc>
-          <w:tcPr>
-            <w:tcW w:w="1039" w:type="dxa"/>
-          </w:tcPr>
-          <w:p>
-            <w:pPr>
+            </w:pPr>
+            <w:r>
               <w:rPr>
                 <w:rFonts w:ascii="Times New Roman" w:eastAsia="Times New Roman" w:hAnsi="Times New Roman" w:cs="Times New Roman"/>
                 <w:b/>
                 <w:bCs/>
                 <w:lang w:eastAsia="fr-FR"/>
               </w:rPr>
-            </w:pPr>
+              <w:t>1</w:t>
+            </w:r>
           </w:p>
         </w:tc>
         <w:tc>
@@ -2801,7 +2702,7 @@
                 <w:bCs/>
                 <w:lang w:eastAsia="fr-FR"/>
               </w:rPr>
-              <w:t>↑→</w:t>
+              <w:t>↑</w:t>
             </w:r>
           </w:p>
         </w:tc>
@@ -2821,30 +2722,30 @@
               <w:rPr>
                 <w:rFonts w:ascii="Calibri" w:eastAsia="Calibri" w:hAnsi="Calibri" w:cs="Times New Roman"/>
               </w:rPr>
+              <w:t>0</w:t>
+            </w:r>
+          </w:p>
+        </w:tc>
+        <w:tc>
+          <w:tcPr>
+            <w:tcW w:w="992" w:type="dxa"/>
+          </w:tcPr>
+          <w:p>
+            <w:pPr>
+              <w:rPr>
+                <w:rFonts w:ascii="Calibri" w:eastAsia="Calibri" w:hAnsi="Calibri" w:cs="Times New Roman"/>
+              </w:rPr>
+            </w:pPr>
+            <w:r>
+              <w:rPr>
+                <w:rFonts w:ascii="Calibri" w:eastAsia="Calibri" w:hAnsi="Calibri" w:cs="Times New Roman"/>
+              </w:rPr>
               <w:t>1</w:t>
             </w:r>
           </w:p>
         </w:tc>
         <w:tc>
           <w:tcPr>
-            <w:tcW w:w="992" w:type="dxa"/>
-          </w:tcPr>
-          <w:p>
-            <w:pPr>
-              <w:rPr>
-                <w:rFonts w:ascii="Calibri" w:eastAsia="Calibri" w:hAnsi="Calibri" w:cs="Times New Roman"/>
-              </w:rPr>
-            </w:pPr>
-            <w:r>
-              <w:rPr>
-                <w:rFonts w:ascii="Calibri" w:eastAsia="Calibri" w:hAnsi="Calibri" w:cs="Times New Roman"/>
-              </w:rPr>
-              <w:t>0</w:t>
-            </w:r>
-          </w:p>
-        </w:tc>
-        <w:tc>
-          <w:tcPr>
             <w:tcW w:w="709" w:type="dxa"/>
           </w:tcPr>
           <w:p>
@@ -2857,7 +2758,7 @@
               <w:rPr>
                 <w:rFonts w:ascii="Calibri" w:eastAsia="Calibri" w:hAnsi="Calibri" w:cs="Times New Roman"/>
               </w:rPr>
-              <w:t>0</w:t>
+              <w:t>1</w:t>
             </w:r>
           </w:p>
         </w:tc>
@@ -2887,18 +2788,6 @@
                 <w:lang w:eastAsia="fr-FR"/>
               </w:rPr>
             </w:pPr>
-          </w:p>
-        </w:tc>
-        <w:tc>
-          <w:tcPr>
-            <w:tcW w:w="2931" w:type="dxa"/>
-          </w:tcPr>
-          <w:p>
-            <w:pPr>
-              <w:rPr>
-                <w:rFonts w:ascii="Calibri" w:eastAsia="Calibri" w:hAnsi="Calibri" w:cs="Times New Roman"/>
-              </w:rPr>
-            </w:pPr>
             <w:r>
               <w:rPr>
                 <w:rFonts w:ascii="Times New Roman" w:eastAsia="Times New Roman" w:hAnsi="Times New Roman" w:cs="Times New Roman"/>
@@ -2906,197 +2795,122 @@
                 <w:bCs/>
                 <w:lang w:eastAsia="fr-FR"/>
               </w:rPr>
-              <w:t>←</w:t>
-            </w:r>
-          </w:p>
-        </w:tc>
-      </w:tr>
-      <w:tr>
-        <w:tc>
-          <w:tcPr>
-            <w:tcW w:w="993" w:type="dxa"/>
-          </w:tcPr>
-          <w:p>
-            <w:pPr>
-              <w:rPr>
-                <w:rFonts w:ascii="Calibri" w:eastAsia="Calibri" w:hAnsi="Calibri" w:cs="Times New Roman"/>
-              </w:rPr>
-            </w:pPr>
-            <w:r>
-              <w:rPr>
-                <w:rFonts w:ascii="Calibri" w:eastAsia="Calibri" w:hAnsi="Calibri" w:cs="Times New Roman"/>
-              </w:rPr>
               <w:t>1</w:t>
             </w:r>
           </w:p>
         </w:tc>
         <w:tc>
           <w:tcPr>
-            <w:tcW w:w="992" w:type="dxa"/>
-          </w:tcPr>
-          <w:p>
-            <w:pPr>
-              <w:rPr>
-                <w:rFonts w:ascii="Calibri" w:eastAsia="Calibri" w:hAnsi="Calibri" w:cs="Times New Roman"/>
-              </w:rPr>
-            </w:pPr>
-            <w:r>
-              <w:rPr>
-                <w:rFonts w:ascii="Calibri" w:eastAsia="Calibri" w:hAnsi="Calibri" w:cs="Times New Roman"/>
-              </w:rPr>
-              <w:t>1</w:t>
-            </w:r>
-          </w:p>
-        </w:tc>
-        <w:tc>
-          <w:tcPr>
-            <w:tcW w:w="709" w:type="dxa"/>
-          </w:tcPr>
-          <w:p>
-            <w:pPr>
-              <w:rPr>
-                <w:rFonts w:ascii="Calibri" w:eastAsia="Calibri" w:hAnsi="Calibri" w:cs="Times New Roman"/>
-              </w:rPr>
-            </w:pPr>
-            <w:r>
-              <w:rPr>
-                <w:rFonts w:ascii="Calibri" w:eastAsia="Calibri" w:hAnsi="Calibri" w:cs="Times New Roman"/>
-              </w:rPr>
-              <w:t>0</w:t>
-            </w:r>
-          </w:p>
-        </w:tc>
-        <w:tc>
-          <w:tcPr>
-            <w:tcW w:w="236" w:type="dxa"/>
-            <w:shd w:val="clear" w:color="auto" w:fill="E7E6E6" w:themeFill="background2"/>
-          </w:tcPr>
-          <w:p>
-            <w:pPr>
-              <w:rPr>
-                <w:rFonts w:ascii="Calibri" w:eastAsia="Calibri" w:hAnsi="Calibri" w:cs="Times New Roman"/>
-              </w:rPr>
-            </w:pPr>
-          </w:p>
-        </w:tc>
-        <w:tc>
-          <w:tcPr>
-            <w:tcW w:w="1039" w:type="dxa"/>
-          </w:tcPr>
-          <w:p>
-            <w:pPr>
+            <w:tcW w:w="2931" w:type="dxa"/>
+          </w:tcPr>
+          <w:p>
+            <w:pPr>
+              <w:rPr>
+                <w:rFonts w:ascii="Calibri" w:eastAsia="Calibri" w:hAnsi="Calibri" w:cs="Times New Roman"/>
+              </w:rPr>
+            </w:pPr>
+            <w:r>
               <w:rPr>
                 <w:rFonts w:ascii="Times New Roman" w:eastAsia="Times New Roman" w:hAnsi="Times New Roman" w:cs="Times New Roman"/>
                 <w:b/>
                 <w:bCs/>
                 <w:lang w:eastAsia="fr-FR"/>
               </w:rPr>
-            </w:pPr>
-          </w:p>
-        </w:tc>
-        <w:tc>
-          <w:tcPr>
-            <w:tcW w:w="2931" w:type="dxa"/>
-          </w:tcPr>
-          <w:p>
-            <w:pPr>
-              <w:rPr>
-                <w:rFonts w:ascii="Calibri" w:eastAsia="Calibri" w:hAnsi="Calibri" w:cs="Times New Roman"/>
-              </w:rPr>
-            </w:pPr>
-            <w:r>
+              <w:t>↑→</w:t>
+            </w:r>
+          </w:p>
+        </w:tc>
+      </w:tr>
+      <w:tr>
+        <w:tc>
+          <w:tcPr>
+            <w:tcW w:w="993" w:type="dxa"/>
+          </w:tcPr>
+          <w:p>
+            <w:pPr>
+              <w:rPr>
+                <w:rFonts w:ascii="Calibri" w:eastAsia="Calibri" w:hAnsi="Calibri" w:cs="Times New Roman"/>
+              </w:rPr>
+            </w:pPr>
+            <w:r>
+              <w:rPr>
+                <w:rFonts w:ascii="Calibri" w:eastAsia="Calibri" w:hAnsi="Calibri" w:cs="Times New Roman"/>
+              </w:rPr>
+              <w:t>1</w:t>
+            </w:r>
+          </w:p>
+        </w:tc>
+        <w:tc>
+          <w:tcPr>
+            <w:tcW w:w="992" w:type="dxa"/>
+          </w:tcPr>
+          <w:p>
+            <w:pPr>
+              <w:rPr>
+                <w:rFonts w:ascii="Calibri" w:eastAsia="Calibri" w:hAnsi="Calibri" w:cs="Times New Roman"/>
+              </w:rPr>
+            </w:pPr>
+            <w:r>
+              <w:rPr>
+                <w:rFonts w:ascii="Calibri" w:eastAsia="Calibri" w:hAnsi="Calibri" w:cs="Times New Roman"/>
+              </w:rPr>
+              <w:t>0</w:t>
+            </w:r>
+          </w:p>
+        </w:tc>
+        <w:tc>
+          <w:tcPr>
+            <w:tcW w:w="709" w:type="dxa"/>
+          </w:tcPr>
+          <w:p>
+            <w:pPr>
+              <w:rPr>
+                <w:rFonts w:ascii="Calibri" w:eastAsia="Calibri" w:hAnsi="Calibri" w:cs="Times New Roman"/>
+              </w:rPr>
+            </w:pPr>
+            <w:r>
+              <w:rPr>
+                <w:rFonts w:ascii="Calibri" w:eastAsia="Calibri" w:hAnsi="Calibri" w:cs="Times New Roman"/>
+              </w:rPr>
+              <w:t>0</w:t>
+            </w:r>
+          </w:p>
+        </w:tc>
+        <w:tc>
+          <w:tcPr>
+            <w:tcW w:w="236" w:type="dxa"/>
+            <w:shd w:val="clear" w:color="auto" w:fill="E7E6E6" w:themeFill="background2"/>
+          </w:tcPr>
+          <w:p>
+            <w:pPr>
+              <w:rPr>
+                <w:rFonts w:ascii="Calibri" w:eastAsia="Calibri" w:hAnsi="Calibri" w:cs="Times New Roman"/>
+              </w:rPr>
+            </w:pPr>
+          </w:p>
+        </w:tc>
+        <w:tc>
+          <w:tcPr>
+            <w:tcW w:w="1039" w:type="dxa"/>
+          </w:tcPr>
+          <w:p>
+            <w:pPr>
               <w:rPr>
                 <w:rFonts w:ascii="Times New Roman" w:eastAsia="Times New Roman" w:hAnsi="Times New Roman" w:cs="Times New Roman"/>
                 <w:b/>
                 <w:bCs/>
                 <w:lang w:eastAsia="fr-FR"/>
               </w:rPr>
-              <w:t>←↑</w:t>
-            </w:r>
-          </w:p>
-        </w:tc>
-      </w:tr>
-      <w:tr>
-        <w:tc>
-          <w:tcPr>
-            <w:tcW w:w="993" w:type="dxa"/>
-          </w:tcPr>
-          <w:p>
-            <w:pPr>
-              <w:rPr>
-                <w:rFonts w:ascii="Calibri" w:eastAsia="Calibri" w:hAnsi="Calibri" w:cs="Times New Roman"/>
-              </w:rPr>
-            </w:pPr>
-            <w:r>
-              <w:rPr>
-                <w:rFonts w:ascii="Calibri" w:eastAsia="Calibri" w:hAnsi="Calibri" w:cs="Times New Roman"/>
-              </w:rPr>
-              <w:t>1</w:t>
-            </w:r>
-          </w:p>
-        </w:tc>
-        <w:tc>
-          <w:tcPr>
-            <w:tcW w:w="992" w:type="dxa"/>
-          </w:tcPr>
-          <w:p>
-            <w:pPr>
-              <w:rPr>
-                <w:rFonts w:ascii="Calibri" w:eastAsia="Calibri" w:hAnsi="Calibri" w:cs="Times New Roman"/>
-              </w:rPr>
-            </w:pPr>
-            <w:r>
-              <w:rPr>
-                <w:rFonts w:ascii="Calibri" w:eastAsia="Calibri" w:hAnsi="Calibri" w:cs="Times New Roman"/>
-              </w:rPr>
-              <w:t>0</w:t>
-            </w:r>
-          </w:p>
-        </w:tc>
-        <w:tc>
-          <w:tcPr>
-            <w:tcW w:w="709" w:type="dxa"/>
-          </w:tcPr>
-          <w:p>
-            <w:pPr>
-              <w:rPr>
-                <w:rFonts w:ascii="Calibri" w:eastAsia="Calibri" w:hAnsi="Calibri" w:cs="Times New Roman"/>
-              </w:rPr>
-            </w:pPr>
-            <w:r>
-              <w:rPr>
-                <w:rFonts w:ascii="Calibri" w:eastAsia="Calibri" w:hAnsi="Calibri" w:cs="Times New Roman"/>
-              </w:rPr>
-              <w:t>1</w:t>
-            </w:r>
-          </w:p>
-        </w:tc>
-        <w:tc>
-          <w:tcPr>
-            <w:tcW w:w="236" w:type="dxa"/>
-            <w:shd w:val="clear" w:color="auto" w:fill="E7E6E6" w:themeFill="background2"/>
-          </w:tcPr>
-          <w:p>
-            <w:pPr>
-              <w:rPr>
-                <w:rFonts w:ascii="Calibri" w:eastAsia="Calibri" w:hAnsi="Calibri" w:cs="Times New Roman"/>
-              </w:rPr>
-            </w:pPr>
-          </w:p>
-        </w:tc>
-        <w:tc>
-          <w:tcPr>
-            <w:tcW w:w="1039" w:type="dxa"/>
-          </w:tcPr>
-          <w:p>
-            <w:pPr>
+            </w:pPr>
+            <w:r>
               <w:rPr>
                 <w:rFonts w:ascii="Times New Roman" w:eastAsia="Times New Roman" w:hAnsi="Times New Roman" w:cs="Times New Roman"/>
                 <w:b/>
                 <w:bCs/>
                 <w:lang w:eastAsia="fr-FR"/>
               </w:rPr>
-            </w:pPr>
+              <w:t>1</w:t>
+            </w:r>
           </w:p>
         </w:tc>
         <w:tc>
@@ -3116,7 +2930,7 @@
                 <w:bCs/>
                 <w:lang w:eastAsia="fr-FR"/>
               </w:rPr>
-              <w:t>←→</w:t>
+              <w:t>←</w:t>
             </w:r>
           </w:p>
         </w:tc>
@@ -3154,7 +2968,7 @@
               <w:rPr>
                 <w:rFonts w:ascii="Calibri" w:eastAsia="Calibri" w:hAnsi="Calibri" w:cs="Times New Roman"/>
               </w:rPr>
-              <w:t>1</w:t>
+              <w:t>0</w:t>
             </w:r>
           </w:p>
         </w:tc>
@@ -3202,18 +3016,6 @@
                 <w:lang w:eastAsia="fr-FR"/>
               </w:rPr>
             </w:pPr>
-          </w:p>
-        </w:tc>
-        <w:tc>
-          <w:tcPr>
-            <w:tcW w:w="2931" w:type="dxa"/>
-          </w:tcPr>
-          <w:p>
-            <w:pPr>
-              <w:rPr>
-                <w:rFonts w:ascii="Calibri" w:eastAsia="Calibri" w:hAnsi="Calibri" w:cs="Times New Roman"/>
-              </w:rPr>
-            </w:pPr>
             <w:r>
               <w:rPr>
                 <w:rFonts w:ascii="Times New Roman" w:eastAsia="Times New Roman" w:hAnsi="Times New Roman" w:cs="Times New Roman"/>
@@ -3221,8 +3023,20 @@
                 <w:bCs/>
                 <w:lang w:eastAsia="fr-FR"/>
               </w:rPr>
-              <w:t>←</w:t>
-            </w:r>
+              <w:t>0</w:t>
+            </w:r>
+          </w:p>
+        </w:tc>
+        <w:tc>
+          <w:tcPr>
+            <w:tcW w:w="2931" w:type="dxa"/>
+          </w:tcPr>
+          <w:p>
+            <w:pPr>
+              <w:rPr>
+                <w:rFonts w:ascii="Calibri" w:eastAsia="Calibri" w:hAnsi="Calibri" w:cs="Times New Roman"/>
+              </w:rPr>
+            </w:pPr>
             <w:r>
               <w:rPr>
                 <w:rFonts w:ascii="Times New Roman" w:eastAsia="Times New Roman" w:hAnsi="Times New Roman" w:cs="Times New Roman"/>
@@ -3230,17 +3044,92 @@
                 <w:bCs/>
                 <w:lang w:eastAsia="fr-FR"/>
               </w:rPr>
-              <w:t xml:space="preserve">ou </w:t>
-            </w:r>
-            <w:r>
+              <w:t>←↑</w:t>
+            </w:r>
+          </w:p>
+        </w:tc>
+      </w:tr>
+      <w:tr>
+        <w:tc>
+          <w:tcPr>
+            <w:tcW w:w="993" w:type="dxa"/>
+          </w:tcPr>
+          <w:p>
+            <w:pPr>
+              <w:rPr>
+                <w:rFonts w:ascii="Calibri" w:eastAsia="Calibri" w:hAnsi="Calibri" w:cs="Times New Roman"/>
+              </w:rPr>
+            </w:pPr>
+            <w:r>
+              <w:rPr>
+                <w:rFonts w:ascii="Calibri" w:eastAsia="Calibri" w:hAnsi="Calibri" w:cs="Times New Roman"/>
+              </w:rPr>
+              <w:t>1</w:t>
+            </w:r>
+          </w:p>
+        </w:tc>
+        <w:tc>
+          <w:tcPr>
+            <w:tcW w:w="992" w:type="dxa"/>
+          </w:tcPr>
+          <w:p>
+            <w:pPr>
+              <w:rPr>
+                <w:rFonts w:ascii="Calibri" w:eastAsia="Calibri" w:hAnsi="Calibri" w:cs="Times New Roman"/>
+              </w:rPr>
+            </w:pPr>
+            <w:r>
+              <w:rPr>
+                <w:rFonts w:ascii="Calibri" w:eastAsia="Calibri" w:hAnsi="Calibri" w:cs="Times New Roman"/>
+              </w:rPr>
+              <w:t>1</w:t>
+            </w:r>
+          </w:p>
+        </w:tc>
+        <w:tc>
+          <w:tcPr>
+            <w:tcW w:w="709" w:type="dxa"/>
+          </w:tcPr>
+          <w:p>
+            <w:pPr>
+              <w:rPr>
+                <w:rFonts w:ascii="Calibri" w:eastAsia="Calibri" w:hAnsi="Calibri" w:cs="Times New Roman"/>
+              </w:rPr>
+            </w:pPr>
+            <w:r>
+              <w:rPr>
+                <w:rFonts w:ascii="Calibri" w:eastAsia="Calibri" w:hAnsi="Calibri" w:cs="Times New Roman"/>
+              </w:rPr>
+              <w:t>0</w:t>
+            </w:r>
+          </w:p>
+        </w:tc>
+        <w:tc>
+          <w:tcPr>
+            <w:tcW w:w="236" w:type="dxa"/>
+            <w:shd w:val="clear" w:color="auto" w:fill="E7E6E6" w:themeFill="background2"/>
+          </w:tcPr>
+          <w:p>
+            <w:pPr>
+              <w:rPr>
+                <w:rFonts w:ascii="Calibri" w:eastAsia="Calibri" w:hAnsi="Calibri" w:cs="Times New Roman"/>
+              </w:rPr>
+            </w:pPr>
+          </w:p>
+        </w:tc>
+        <w:tc>
+          <w:tcPr>
+            <w:tcW w:w="1039" w:type="dxa"/>
+          </w:tcPr>
+          <w:p>
+            <w:pPr>
               <w:rPr>
                 <w:rFonts w:ascii="Times New Roman" w:eastAsia="Times New Roman" w:hAnsi="Times New Roman" w:cs="Times New Roman"/>
                 <w:b/>
                 <w:bCs/>
                 <w:lang w:eastAsia="fr-FR"/>
               </w:rPr>
-              <w:t>→</w:t>
-            </w:r>
+            </w:pPr>
             <w:r>
               <w:rPr>
                 <w:rFonts w:ascii="Times New Roman" w:eastAsia="Times New Roman" w:hAnsi="Times New Roman" w:cs="Times New Roman"/>
@@ -3248,7 +3137,153 @@
                 <w:bCs/>
                 <w:lang w:eastAsia="fr-FR"/>
               </w:rPr>
-              <w:t xml:space="preserve">ou marche arrière </w:t>
+              <w:t>1</w:t>
+            </w:r>
+          </w:p>
+        </w:tc>
+        <w:tc>
+          <w:tcPr>
+            <w:tcW w:w="2931" w:type="dxa"/>
+          </w:tcPr>
+          <w:p>
+            <w:pPr>
+              <w:rPr>
+                <w:rFonts w:ascii="Calibri" w:eastAsia="Calibri" w:hAnsi="Calibri" w:cs="Times New Roman"/>
+              </w:rPr>
+            </w:pPr>
+            <w:r>
+              <w:rPr>
+                <w:rFonts w:ascii="Times New Roman" w:eastAsia="Times New Roman" w:hAnsi="Times New Roman" w:cs="Times New Roman"/>
+                <w:b/>
+                <w:bCs/>
+                <w:lang w:eastAsia="fr-FR"/>
+              </w:rPr>
+              <w:t>/</w:t>
+            </w:r>
+          </w:p>
+        </w:tc>
+      </w:tr>
+      <w:tr>
+        <w:tc>
+          <w:tcPr>
+            <w:tcW w:w="993" w:type="dxa"/>
+          </w:tcPr>
+          <w:p>
+            <w:pPr>
+              <w:rPr>
+                <w:rFonts w:ascii="Calibri" w:eastAsia="Calibri" w:hAnsi="Calibri" w:cs="Times New Roman"/>
+              </w:rPr>
+            </w:pPr>
+            <w:r>
+              <w:rPr>
+                <w:rFonts w:ascii="Calibri" w:eastAsia="Calibri" w:hAnsi="Calibri" w:cs="Times New Roman"/>
+              </w:rPr>
+              <w:t>1</w:t>
+            </w:r>
+          </w:p>
+        </w:tc>
+        <w:tc>
+          <w:tcPr>
+            <w:tcW w:w="992" w:type="dxa"/>
+          </w:tcPr>
+          <w:p>
+            <w:pPr>
+              <w:rPr>
+                <w:rFonts w:ascii="Calibri" w:eastAsia="Calibri" w:hAnsi="Calibri" w:cs="Times New Roman"/>
+              </w:rPr>
+            </w:pPr>
+            <w:r>
+              <w:rPr>
+                <w:rFonts w:ascii="Calibri" w:eastAsia="Calibri" w:hAnsi="Calibri" w:cs="Times New Roman"/>
+              </w:rPr>
+              <w:t>1</w:t>
+            </w:r>
+          </w:p>
+        </w:tc>
+        <w:tc>
+          <w:tcPr>
+            <w:tcW w:w="709" w:type="dxa"/>
+          </w:tcPr>
+          <w:p>
+            <w:pPr>
+              <w:rPr>
+                <w:rFonts w:ascii="Calibri" w:eastAsia="Calibri" w:hAnsi="Calibri" w:cs="Times New Roman"/>
+              </w:rPr>
+            </w:pPr>
+            <w:r>
+              <w:rPr>
+                <w:rFonts w:ascii="Calibri" w:eastAsia="Calibri" w:hAnsi="Calibri" w:cs="Times New Roman"/>
+              </w:rPr>
+              <w:t>1</w:t>
+            </w:r>
+          </w:p>
+        </w:tc>
+        <w:tc>
+          <w:tcPr>
+            <w:tcW w:w="236" w:type="dxa"/>
+            <w:shd w:val="clear" w:color="auto" w:fill="E7E6E6" w:themeFill="background2"/>
+          </w:tcPr>
+          <w:p>
+            <w:pPr>
+              <w:rPr>
+                <w:rFonts w:ascii="Calibri" w:eastAsia="Calibri" w:hAnsi="Calibri" w:cs="Times New Roman"/>
+              </w:rPr>
+            </w:pPr>
+          </w:p>
+        </w:tc>
+        <w:tc>
+          <w:tcPr>
+            <w:tcW w:w="1039" w:type="dxa"/>
+          </w:tcPr>
+          <w:p>
+            <w:pPr>
+              <w:rPr>
+                <w:rFonts w:ascii="Times New Roman" w:eastAsia="Times New Roman" w:hAnsi="Times New Roman" w:cs="Times New Roman"/>
+                <w:b/>
+                <w:bCs/>
+                <w:lang w:eastAsia="fr-FR"/>
+              </w:rPr>
+            </w:pPr>
+            <w:r>
+              <w:rPr>
+                <w:rFonts w:ascii="Times New Roman" w:eastAsia="Times New Roman" w:hAnsi="Times New Roman" w:cs="Times New Roman"/>
+                <w:b/>
+                <w:bCs/>
+                <w:lang w:eastAsia="fr-FR"/>
+              </w:rPr>
+              <w:t>0</w:t>
+            </w:r>
+          </w:p>
+        </w:tc>
+        <w:tc>
+          <w:tcPr>
+            <w:tcW w:w="2931" w:type="dxa"/>
+          </w:tcPr>
+          <w:p>
+            <w:pPr>
+              <w:rPr>
+                <w:rFonts w:ascii="Calibri" w:eastAsia="Calibri" w:hAnsi="Calibri" w:cs="Times New Roman"/>
+              </w:rPr>
+            </w:pPr>
+            <w:proofErr w:type="gramStart"/>
+            <w:r>
+              <w:rPr>
+                <w:rFonts w:ascii="Times New Roman" w:eastAsia="Times New Roman" w:hAnsi="Times New Roman" w:cs="Times New Roman"/>
+                <w:b/>
+                <w:bCs/>
+                <w:lang w:eastAsia="fr-FR"/>
+              </w:rPr>
+              <w:t>marche</w:t>
+            </w:r>
+            <w:proofErr w:type="gramEnd"/>
+            <w:r>
+              <w:rPr>
+                <w:rFonts w:ascii="Times New Roman" w:eastAsia="Times New Roman" w:hAnsi="Times New Roman" w:cs="Times New Roman"/>
+                <w:b/>
+                <w:bCs/>
+                <w:lang w:eastAsia="fr-FR"/>
+              </w:rPr>
+              <w:t xml:space="preserve"> arrière </w:t>
             </w:r>
           </w:p>
         </w:tc>
@@ -3299,23 +3334,100 @@
         <w:t>karnaugh</w:t>
       </w:r>
       <w:proofErr w:type="spellEnd"/>
+      <w:r>
+        <w:rPr>
+          <w:rFonts w:asciiTheme="majorHAnsi" w:hAnsiTheme="majorHAnsi" w:cstheme="majorHAnsi"/>
+          <w:u w:val="single"/>
+        </w:rPr>
+        <w:t xml:space="preserve"> </w:t>
+      </w:r>
     </w:p>
     <w:p>
       <w:pPr>
         <w:rPr>
           <w:rFonts w:asciiTheme="majorHAnsi" w:hAnsiTheme="majorHAnsi" w:cstheme="majorHAnsi"/>
+          <w:u w:val="single"/>
         </w:rPr>
       </w:pPr>
       <w:r>
         <w:rPr>
-          <w:rFonts w:asciiTheme="majorHAnsi" w:hAnsiTheme="majorHAnsi" w:cstheme="majorHAnsi"/>
-        </w:rPr>
-        <w:t>Roue gauche</w:t>
+          <w:noProof/>
+        </w:rPr>
+        <mc:AlternateContent>
+          <mc:Choice Requires="wps">
+            <w:drawing>
+              <wp:anchor distT="0" distB="0" distL="114300" distR="114300" simplePos="0" relativeHeight="251664384" behindDoc="1" locked="0" layoutInCell="1" allowOverlap="1" wp14:anchorId="35882101" wp14:editId="28A06F75">
+                <wp:simplePos x="0" y="0"/>
+                <wp:positionH relativeFrom="margin">
+                  <wp:posOffset>1809750</wp:posOffset>
+                </wp:positionH>
+                <wp:positionV relativeFrom="paragraph">
+                  <wp:posOffset>911225</wp:posOffset>
+                </wp:positionV>
+                <wp:extent cx="304800" cy="180975"/>
+                <wp:effectExtent l="0" t="0" r="19050" b="28575"/>
+                <wp:wrapNone/>
+                <wp:docPr id="8" name="Oval 8"/>
+                <wp:cNvGraphicFramePr/>
+                <a:graphic xmlns:a="http://schemas.openxmlformats.org/drawingml/2006/main">
+                  <a:graphicData uri="http://schemas.microsoft.com/office/word/2010/wordprocessingShape">
+                    <wps:wsp>
+                      <wps:cNvSpPr/>
+                      <wps:spPr>
+                        <a:xfrm>
+                          <a:off x="0" y="0"/>
+                          <a:ext cx="304800" cy="180975"/>
+                        </a:xfrm>
+                        <a:prstGeom prst="ellipse">
+                          <a:avLst/>
+                        </a:prstGeom>
+                      </wps:spPr>
+                      <wps:style>
+                        <a:lnRef idx="1">
+                          <a:schemeClr val="accent6"/>
+                        </a:lnRef>
+                        <a:fillRef idx="2">
+                          <a:schemeClr val="accent6"/>
+                        </a:fillRef>
+                        <a:effectRef idx="1">
+                          <a:schemeClr val="accent6"/>
+                        </a:effectRef>
+                        <a:fontRef idx="minor">
+                          <a:schemeClr val="dk1"/>
+                        </a:fontRef>
+                      </wps:style>
+                      <wps:bodyPr rot="0" spcFirstLastPara="0" vertOverflow="overflow" horzOverflow="overflow" vert="horz" wrap="square" lIns="91440" tIns="45720" rIns="91440" bIns="45720" numCol="1" spcCol="0" rtlCol="0" fromWordArt="0" anchor="ctr" anchorCtr="0" forceAA="0" compatLnSpc="1">
+                        <a:prstTxWarp prst="textNoShape">
+                          <a:avLst/>
+                        </a:prstTxWarp>
+                        <a:noAutofit/>
+                      </wps:bodyPr>
+                    </wps:wsp>
+                  </a:graphicData>
+                </a:graphic>
+                <wp14:sizeRelV relativeFrom="margin">
+                  <wp14:pctHeight>0</wp14:pctHeight>
+                </wp14:sizeRelV>
+              </wp:anchor>
+            </w:drawing>
+          </mc:Choice>
+          <mc:Fallback>
+            <w:pict>
+              <v:oval w14:anchorId="26976483" id="Oval 8" o:spid="_x0000_s1026" style="position:absolute;margin-left:142.5pt;margin-top:71.75pt;width:24pt;height:14.25pt;z-index:-251652096;visibility:visible;mso-wrap-style:square;mso-height-percent:0;mso-wrap-distance-left:9pt;mso-wrap-distance-top:0;mso-wrap-distance-right:9pt;mso-wrap-distance-bottom:0;mso-position-horizontal:absolute;mso-position-horizontal-relative:margin;mso-position-vertical:absolute;mso-position-vertical-relative:text;mso-height-percent:0;mso-height-relative:margin;v-text-anchor:middle" o:gfxdata="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" fillcolor="#9ecb81 [2169]" strokecolor="#70ad47 [3209]" strokeweight=".5pt">
+                <v:fill color2="#8ac066 [2617]" rotate="t" colors="0 #b5d5a7;.5 #aace99;1 #9cca86" focus="100%" type="gradient">
+                  <o:fill v:ext="view" type="gradientUnscaled"/>
+                </v:fill>
+                <v:stroke joinstyle="miter"/>
+                <w10:wrap anchorx="margin"/>
+              </v:oval>
+            </w:pict>
+          </mc:Fallback>
+        </mc:AlternateContent>
       </w:r>
     </w:p>
     <w:tbl>
       <w:tblPr>
-        <w:tblStyle w:val="Grilledutableau"/>
+        <w:tblStyle w:val="TableGrid"/>
         <w:tblW w:w="0" w:type="auto"/>
         <w:tblLook w:val="04A0" w:firstRow="1" w:lastRow="0" w:firstColumn="1" w:lastColumn="0" w:noHBand="0" w:noVBand="1"/>
       </w:tblPr>
@@ -3340,17 +3452,12 @@
           </w:tcPr>
           <w:p>
             <w:r>
-              <w:t xml:space="preserve">       M.D</w:t>
-            </w:r>
-          </w:p>
-          <w:p>
-            <w:proofErr w:type="spellStart"/>
-            <w:r>
-              <w:t>cG</w:t>
-            </w:r>
-            <w:proofErr w:type="spellEnd"/>
-            <w:r>
-              <w:t xml:space="preserve">        </w:t>
+              <w:t xml:space="preserve">       MD</w:t>
+            </w:r>
+          </w:p>
+          <w:p>
+            <w:r>
+              <w:t xml:space="preserve">G        </w:t>
             </w:r>
           </w:p>
         </w:tc>
@@ -3383,21 +3490,24 @@
           </w:tcPr>
           <w:p>
             <w:r>
+              <w:rPr>
+                <w:noProof/>
+              </w:rPr>
               <mc:AlternateContent>
                 <mc:Choice Requires="wps">
                   <w:drawing>
-                    <wp:anchor distT="0" distB="0" distL="114300" distR="114300" simplePos="0" relativeHeight="251659264" behindDoc="1" locked="0" layoutInCell="1" allowOverlap="1">
+                    <wp:anchor distT="0" distB="0" distL="114300" distR="114300" simplePos="0" relativeHeight="251661312" behindDoc="1" locked="0" layoutInCell="1" allowOverlap="1" wp14:anchorId="1E03C541" wp14:editId="36B16E24">
                       <wp:simplePos x="0" y="0"/>
                       <wp:positionH relativeFrom="column">
-                        <wp:posOffset>-59522</wp:posOffset>
+                        <wp:posOffset>-89535</wp:posOffset>
                       </wp:positionH>
                       <wp:positionV relativeFrom="paragraph">
-                        <wp:posOffset>444500</wp:posOffset>
+                        <wp:posOffset>440055</wp:posOffset>
                       </wp:positionV>
-                      <wp:extent cx="646981" cy="388189"/>
-                      <wp:effectExtent l="0" t="0" r="20320" b="12065"/>
+                      <wp:extent cx="733425" cy="190500"/>
+                      <wp:effectExtent l="0" t="0" r="28575" b="19050"/>
                       <wp:wrapNone/>
-                      <wp:docPr id="2" name="Ellipse 2"/>
+                      <wp:docPr id="4" name="Oval 4"/>
                       <wp:cNvGraphicFramePr/>
                       <a:graphic xmlns:a="http://schemas.openxmlformats.org/drawingml/2006/main">
                         <a:graphicData uri="http://schemas.microsoft.com/office/word/2010/wordprocessingShape">
@@ -3406,7 +3516,7 @@
                             <wps:spPr>
                               <a:xfrm>
                                 <a:off x="0" y="0"/>
-                                <a:ext cx="646981" cy="388189"/>
+                                <a:ext cx="733425" cy="190500"/>
                               </a:xfrm>
                               <a:prstGeom prst="ellipse">
                                 <a:avLst/>
@@ -3437,12 +3547,18 @@
                           </wps:wsp>
                         </a:graphicData>
                       </a:graphic>
+                      <wp14:sizeRelH relativeFrom="margin">
+                        <wp14:pctWidth>0</wp14:pctWidth>
+                      </wp14:sizeRelH>
+                      <wp14:sizeRelV relativeFrom="margin">
+                        <wp14:pctHeight>0</wp14:pctHeight>
+                      </wp14:sizeRelV>
                     </wp:anchor>
                   </w:drawing>
                 </mc:Choice>
                 <mc:Fallback>
                   <w:pict>
-                    <v:oval w14:anchorId="5B383488" id="Ellipse 2" o:spid="_x0000_s1026" style="position:absolute;margin-left:-4.7pt;margin-top:35pt;width:50.95pt;height:30.55pt;z-index:-251657216;visibility:visible;mso-wrap-style:square;mso-wrap-distance-left:9pt;mso-wrap-distance-top:0;mso-wrap-distance-right:9pt;mso-wrap-distance-bottom:0;mso-position-horizontal:absolute;mso-position-horizontal-relative:text;mso-position-vertical:absolute;mso-position-vertical-relative:text;v-text-anchor:middle" o:gfxdata="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" fillcolor="#5b9bd5 [3204]" strokecolor="#1f4d78 [1604]" strokeweight="1pt">
+                    <v:oval w14:anchorId="71437C91" id="Oval 4" o:spid="_x0000_s1026" style="position:absolute;margin-left:-7.05pt;margin-top:34.65pt;width:57.75pt;height:15pt;z-index:-251655168;visibility:visible;mso-wrap-style:square;mso-width-percent:0;mso-height-percent:0;mso-wrap-distance-left:9pt;mso-wrap-distance-top:0;mso-wrap-distance-right:9pt;mso-wrap-distance-bottom:0;mso-position-horizontal:absolute;mso-position-horizontal-relative:text;mso-position-vertical:absolute;mso-position-vertical-relative:text;mso-width-percent:0;mso-height-percent:0;mso-width-relative:margin;mso-height-relative:margin;v-text-anchor:middle" o:gfxdata="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" fillcolor="#5b9bd5 [3204]" strokecolor="#1f4d78 [1604]" strokeweight="1pt">
                       <v:stroke joinstyle="miter"/>
                     </v:oval>
                   </w:pict>
@@ -3484,19 +3600,163 @@
           </w:tcPr>
           <w:p>
             <w:r>
+              <w:t>0</w:t>
+            </w:r>
+          </w:p>
+        </w:tc>
+        <w:tc>
+          <w:tcPr>
+            <w:tcW w:w="708" w:type="dxa"/>
+          </w:tcPr>
+          <w:p>
+            <w:r>
+              <w:t>1</w:t>
+            </w:r>
+          </w:p>
+        </w:tc>
+        <w:tc>
+          <w:tcPr>
+            <w:tcW w:w="567" w:type="dxa"/>
+          </w:tcPr>
+          <w:p>
+            <w:r>
+              <w:t>1</w:t>
+            </w:r>
+          </w:p>
+        </w:tc>
+        <w:tc>
+          <w:tcPr>
+            <w:tcW w:w="567" w:type="dxa"/>
+          </w:tcPr>
+          <w:p>
+            <w:r>
+              <w:t>1</w:t>
+            </w:r>
+          </w:p>
+        </w:tc>
+      </w:tr>
+      <w:tr>
+        <w:tc>
+          <w:tcPr>
+            <w:tcW w:w="988" w:type="dxa"/>
+            <w:shd w:val="clear" w:color="auto" w:fill="BDD6EE" w:themeFill="accent1" w:themeFillTint="66"/>
+          </w:tcPr>
+          <w:p>
+            <w:r>
+              <w:t xml:space="preserve"> </w:t>
+            </w:r>
+            <w:r>
+              <w:t>1</w:t>
+            </w:r>
+          </w:p>
+        </w:tc>
+        <w:tc>
+          <w:tcPr>
+            <w:tcW w:w="567" w:type="dxa"/>
+          </w:tcPr>
+          <w:p>
+            <w:r>
+              <w:rPr>
+                <w:noProof/>
+              </w:rPr>
               <mc:AlternateContent>
                 <mc:Choice Requires="wps">
                   <w:drawing>
-                    <wp:anchor distT="0" distB="0" distL="114300" distR="114300" simplePos="0" relativeHeight="251660288" behindDoc="1" locked="0" layoutInCell="1" allowOverlap="1">
+                    <wp:anchor distT="0" distB="0" distL="114300" distR="114300" simplePos="0" relativeHeight="251662336" behindDoc="1" locked="0" layoutInCell="1" allowOverlap="1" wp14:anchorId="5512E42D" wp14:editId="45F6BD47">
+                      <wp:simplePos x="0" y="0"/>
+                      <wp:positionH relativeFrom="margin">
+                        <wp:posOffset>-62230</wp:posOffset>
+                      </wp:positionH>
+                      <wp:positionV relativeFrom="paragraph">
+                        <wp:posOffset>-21590</wp:posOffset>
+                      </wp:positionV>
+                      <wp:extent cx="304800" cy="180975"/>
+                      <wp:effectExtent l="0" t="0" r="19050" b="28575"/>
+                      <wp:wrapNone/>
+                      <wp:docPr id="5" name="Oval 5"/>
+                      <wp:cNvGraphicFramePr/>
+                      <a:graphic xmlns:a="http://schemas.openxmlformats.org/drawingml/2006/main">
+                        <a:graphicData uri="http://schemas.microsoft.com/office/word/2010/wordprocessingShape">
+                          <wps:wsp>
+                            <wps:cNvSpPr/>
+                            <wps:spPr>
+                              <a:xfrm>
+                                <a:off x="0" y="0"/>
+                                <a:ext cx="304800" cy="180975"/>
+                              </a:xfrm>
+                              <a:prstGeom prst="ellipse">
+                                <a:avLst/>
+                              </a:prstGeom>
+                            </wps:spPr>
+                            <wps:style>
+                              <a:lnRef idx="1">
+                                <a:schemeClr val="accent6"/>
+                              </a:lnRef>
+                              <a:fillRef idx="2">
+                                <a:schemeClr val="accent6"/>
+                              </a:fillRef>
+                              <a:effectRef idx="1">
+                                <a:schemeClr val="accent6"/>
+                              </a:effectRef>
+                              <a:fontRef idx="minor">
+                                <a:schemeClr val="dk1"/>
+                              </a:fontRef>
+                            </wps:style>
+                            <wps:bodyPr rot="0" spcFirstLastPara="0" vertOverflow="overflow" horzOverflow="overflow" vert="horz" wrap="square" lIns="91440" tIns="45720" rIns="91440" bIns="45720" numCol="1" spcCol="0" rtlCol="0" fromWordArt="0" anchor="ctr" anchorCtr="0" forceAA="0" compatLnSpc="1">
+                              <a:prstTxWarp prst="textNoShape">
+                                <a:avLst/>
+                              </a:prstTxWarp>
+                              <a:noAutofit/>
+                            </wps:bodyPr>
+                          </wps:wsp>
+                        </a:graphicData>
+                      </a:graphic>
+                      <wp14:sizeRelV relativeFrom="margin">
+                        <wp14:pctHeight>0</wp14:pctHeight>
+                      </wp14:sizeRelV>
+                    </wp:anchor>
+                  </w:drawing>
+                </mc:Choice>
+                <mc:Fallback>
+                  <w:pict>
+                    <v:oval w14:anchorId="49616688" id="Oval 5" o:spid="_x0000_s1026" style="position:absolute;margin-left:-4.9pt;margin-top:-1.7pt;width:24pt;height:14.25pt;z-index:-251654144;visibility:visible;mso-wrap-style:square;mso-height-percent:0;mso-wrap-distance-left:9pt;mso-wrap-distance-top:0;mso-wrap-distance-right:9pt;mso-wrap-distance-bottom:0;mso-position-horizontal:absolute;mso-position-horizontal-relative:margin;mso-position-vertical:absolute;mso-position-vertical-relative:text;mso-height-percent:0;mso-height-relative:margin;v-text-anchor:middle" o:gfxdata="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" fillcolor="#9ecb81 [2169]" strokecolor="#70ad47 [3209]" strokeweight=".5pt">
+                      <v:fill color2="#8ac066 [2617]" rotate="t" colors="0 #b5d5a7;.5 #aace99;1 #9cca86" focus="100%" type="gradient">
+                        <o:fill v:ext="view" type="gradientUnscaled"/>
+                      </v:fill>
+                      <v:stroke joinstyle="miter"/>
+                      <w10:wrap anchorx="margin"/>
+                    </v:oval>
+                  </w:pict>
+                </mc:Fallback>
+              </mc:AlternateContent>
+            </w:r>
+            <w:r>
+              <w:t>1</w:t>
+            </w:r>
+          </w:p>
+        </w:tc>
+        <w:tc>
+          <w:tcPr>
+            <w:tcW w:w="708" w:type="dxa"/>
+          </w:tcPr>
+          <w:p>
+            <w:r>
+              <w:rPr>
+                <w:noProof/>
+              </w:rPr>
+              <mc:AlternateContent>
+                <mc:Choice Requires="wps">
+                  <w:drawing>
+                    <wp:anchor distT="0" distB="0" distL="114300" distR="114300" simplePos="0" relativeHeight="251660288" behindDoc="1" locked="0" layoutInCell="1" allowOverlap="1" wp14:anchorId="4380D7CA" wp14:editId="647DEC53">
                       <wp:simplePos x="0" y="0"/>
                       <wp:positionH relativeFrom="column">
-                        <wp:posOffset>258397</wp:posOffset>
+                        <wp:posOffset>-78105</wp:posOffset>
                       </wp:positionH>
                       <wp:positionV relativeFrom="paragraph">
-                        <wp:posOffset>31966</wp:posOffset>
+                        <wp:posOffset>-212089</wp:posOffset>
                       </wp:positionV>
-                      <wp:extent cx="750498" cy="327803"/>
-                      <wp:effectExtent l="0" t="0" r="12065" b="15240"/>
+                      <wp:extent cx="778510" cy="228600"/>
+                      <wp:effectExtent l="0" t="0" r="21590" b="19050"/>
                       <wp:wrapNone/>
                       <wp:docPr id="3" name="Ellipse 3"/>
                       <wp:cNvGraphicFramePr/>
@@ -3507,7 +3767,7 @@
                             <wps:spPr>
                               <a:xfrm>
                                 <a:off x="0" y="0"/>
-                                <a:ext cx="750498" cy="327803"/>
+                                <a:ext cx="778510" cy="228600"/>
                               </a:xfrm>
                               <a:prstGeom prst="ellipse">
                                 <a:avLst/>
@@ -3541,12 +3801,18 @@
                           </wps:wsp>
                         </a:graphicData>
                       </a:graphic>
+                      <wp14:sizeRelH relativeFrom="margin">
+                        <wp14:pctWidth>0</wp14:pctWidth>
+                      </wp14:sizeRelH>
+                      <wp14:sizeRelV relativeFrom="margin">
+                        <wp14:pctHeight>0</wp14:pctHeight>
+                      </wp14:sizeRelV>
                     </wp:anchor>
                   </w:drawing>
                 </mc:Choice>
                 <mc:Fallback>
                   <w:pict>
-                    <v:oval w14:anchorId="4B49B409" id="Ellipse 3" o:spid="_x0000_s1026" style="position:absolute;margin-left:20.35pt;margin-top:2.5pt;width:59.1pt;height:25.8pt;z-index:-251656192;visibility:visible;mso-wrap-style:square;mso-wrap-distance-left:9pt;mso-wrap-distance-top:0;mso-wrap-distance-right:9pt;mso-wrap-distance-bottom:0;mso-position-horizontal:absolute;mso-position-horizontal-relative:text;mso-position-vertical:absolute;mso-position-vertical-relative:text;v-text-anchor:middle" o:gfxdata="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" fillcolor="#ed7d31 [3205]" strokecolor="#1f4d78 [1604]" strokeweight="1pt">
+                    <v:oval w14:anchorId="11617C77" id="Ellipse 3" o:spid="_x0000_s1026" style="position:absolute;margin-left:-6.15pt;margin-top:-16.7pt;width:61.3pt;height:18pt;z-index:-251656192;visibility:visible;mso-wrap-style:square;mso-width-percent:0;mso-height-percent:0;mso-wrap-distance-left:9pt;mso-wrap-distance-top:0;mso-wrap-distance-right:9pt;mso-wrap-distance-bottom:0;mso-position-horizontal:absolute;mso-position-horizontal-relative:text;mso-position-vertical:absolute;mso-position-vertical-relative:text;mso-width-percent:0;mso-height-percent:0;mso-width-relative:margin;mso-height-relative:margin;v-text-anchor:middle" o:gfxdata="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" fillcolor="#ed7d31 [3205]" strokecolor="#1f4d78 [1604]" strokeweight="1pt">
                       <v:stroke joinstyle="miter"/>
                     </v:oval>
                   </w:pict>
@@ -3560,77 +3826,11 @@
         </w:tc>
         <w:tc>
           <w:tcPr>
-            <w:tcW w:w="708" w:type="dxa"/>
-          </w:tcPr>
-          <w:p>
-            <w:r>
-              <w:t>1</w:t>
-            </w:r>
-          </w:p>
-        </w:tc>
-        <w:tc>
-          <w:tcPr>
             <w:tcW w:w="567" w:type="dxa"/>
           </w:tcPr>
           <w:p>
             <w:r>
-              <w:t>1</w:t>
-            </w:r>
-          </w:p>
-        </w:tc>
-        <w:tc>
-          <w:tcPr>
-            <w:tcW w:w="567" w:type="dxa"/>
-          </w:tcPr>
-          <w:p>
-            <w:r>
-              <w:t>1</w:t>
-            </w:r>
-          </w:p>
-        </w:tc>
-      </w:tr>
-      <w:tr>
-        <w:tc>
-          <w:tcPr>
-            <w:tcW w:w="988" w:type="dxa"/>
-            <w:shd w:val="clear" w:color="auto" w:fill="BDD6EE" w:themeFill="accent1" w:themeFillTint="66"/>
-          </w:tcPr>
-          <w:p>
-            <w:r>
-              <w:t xml:space="preserve"> </w:t>
-            </w:r>
-            <w:r>
-              <w:t>1</w:t>
-            </w:r>
-          </w:p>
-        </w:tc>
-        <w:tc>
-          <w:tcPr>
-            <w:tcW w:w="567" w:type="dxa"/>
-          </w:tcPr>
-          <w:p>
-            <w:r>
               <w:t>0</w:t>
-            </w:r>
-          </w:p>
-        </w:tc>
-        <w:tc>
-          <w:tcPr>
-            <w:tcW w:w="708" w:type="dxa"/>
-          </w:tcPr>
-          <w:p>
-            <w:r>
-              <w:t>1</w:t>
-            </w:r>
-          </w:p>
-        </w:tc>
-        <w:tc>
-          <w:tcPr>
-            <w:tcW w:w="567" w:type="dxa"/>
-          </w:tcPr>
-          <w:p>
-            <w:r>
-              <w:t>1</w:t>
             </w:r>
           </w:p>
         </w:tc>
@@ -3671,7 +3871,37 @@
           <w:rFonts w:asciiTheme="majorHAnsi" w:hAnsiTheme="majorHAnsi" w:cstheme="majorHAnsi"/>
           <w:b/>
         </w:rPr>
-        <w:t>RG = M+D</w:t>
+        <w:t>S</w:t>
+      </w:r>
+      <w:r>
+        <w:rPr>
+          <w:rFonts w:asciiTheme="majorHAnsi" w:hAnsiTheme="majorHAnsi" w:cstheme="majorHAnsi"/>
+          <w:b/>
+        </w:rPr>
+        <w:t>=</w:t>
+      </w:r>
+      <w:r>
+        <w:rPr>
+          <w:rFonts w:asciiTheme="majorHAnsi" w:hAnsiTheme="majorHAnsi" w:cstheme="majorHAnsi"/>
+          <w:b/>
+        </w:rPr>
+        <w:t xml:space="preserve"> °</w:t>
+      </w:r>
+      <w:proofErr w:type="gramStart"/>
+      <w:r>
+        <w:rPr>
+          <w:rFonts w:asciiTheme="majorHAnsi" w:hAnsiTheme="majorHAnsi" w:cstheme="majorHAnsi"/>
+          <w:b/>
+        </w:rPr>
+        <w:t>G.D</w:t>
+      </w:r>
+      <w:proofErr w:type="gramEnd"/>
+      <w:r>
+        <w:rPr>
+          <w:rFonts w:asciiTheme="majorHAnsi" w:hAnsiTheme="majorHAnsi" w:cstheme="majorHAnsi"/>
+          <w:b/>
+        </w:rPr>
+        <w:t xml:space="preserve"> + °G.M+ G.°D</w:t>
       </w:r>
     </w:p>
     <w:p>
@@ -3681,387 +3911,79 @@
           <w:b/>
         </w:rPr>
       </w:pPr>
-    </w:p>
-    <w:p>
-      <w:pPr>
+      <w:r>
         <w:rPr>
           <w:rFonts w:asciiTheme="majorHAnsi" w:hAnsiTheme="majorHAnsi" w:cstheme="majorHAnsi"/>
           <w:b/>
-          <w:u w:val="single"/>
-        </w:rPr>
-      </w:pPr>
+        </w:rPr>
+        <w:t>S= °</w:t>
+      </w:r>
+      <w:proofErr w:type="gramStart"/>
       <w:r>
         <w:rPr>
           <w:rFonts w:asciiTheme="majorHAnsi" w:hAnsiTheme="majorHAnsi" w:cstheme="majorHAnsi"/>
           <w:b/>
-          <w:u w:val="single"/>
-        </w:rPr>
-        <w:t>Roue droite</w:t>
+        </w:rPr>
+        <w:t>G.D</w:t>
       </w:r>
-    </w:p>
-    <w:tbl>
-      <w:tblPr>
-        <w:tblStyle w:val="Grilledutableau"/>
-        <w:tblW w:w="0" w:type="auto"/>
-        <w:tblLook w:val="04A0" w:firstRow="1" w:lastRow="0" w:firstColumn="1" w:lastColumn="0" w:noHBand="0" w:noVBand="1"/>
-      </w:tblPr>
-      <w:tblGrid>
-        <w:gridCol w:w="988"/>
-        <w:gridCol w:w="708"/>
-        <w:gridCol w:w="567"/>
-        <w:gridCol w:w="567"/>
-        <w:gridCol w:w="567"/>
-      </w:tblGrid>
-      <w:tr>
-        <w:trPr>
-          <w:trHeight w:val="694"/>
-        </w:trPr>
-        <w:tc>
-          <w:tcPr>
-            <w:tcW w:w="988" w:type="dxa"/>
-            <w:tcBorders>
-              <w:tl2br w:val="single" w:sz="4" w:space="0" w:color="auto"/>
-            </w:tcBorders>
-            <w:shd w:val="clear" w:color="auto" w:fill="BDD6EE" w:themeFill="accent1" w:themeFillTint="66"/>
-          </w:tcPr>
-          <w:p>
-            <w:r>
-              <w:t xml:space="preserve">       M.D</w:t>
-            </w:r>
-          </w:p>
-          <w:p>
-            <w:proofErr w:type="spellStart"/>
-            <w:r>
-              <w:t>cG</w:t>
-            </w:r>
-            <w:proofErr w:type="spellEnd"/>
-            <w:r>
-              <w:t xml:space="preserve">        </w:t>
-            </w:r>
-          </w:p>
-        </w:tc>
-        <w:tc>
-          <w:tcPr>
-            <w:tcW w:w="708" w:type="dxa"/>
-            <w:shd w:val="clear" w:color="auto" w:fill="BDD6EE" w:themeFill="accent1" w:themeFillTint="66"/>
-          </w:tcPr>
-          <w:p>
-            <w:r>
-              <w:t>00</w:t>
-            </w:r>
-          </w:p>
-        </w:tc>
-        <w:tc>
-          <w:tcPr>
-            <w:tcW w:w="567" w:type="dxa"/>
-            <w:shd w:val="clear" w:color="auto" w:fill="BDD6EE" w:themeFill="accent1" w:themeFillTint="66"/>
-          </w:tcPr>
-          <w:p>
-            <w:r>
-              <w:t>01</w:t>
-            </w:r>
-          </w:p>
-        </w:tc>
-        <w:tc>
-          <w:tcPr>
-            <w:tcW w:w="567" w:type="dxa"/>
-            <w:shd w:val="clear" w:color="auto" w:fill="BDD6EE" w:themeFill="accent1" w:themeFillTint="66"/>
-          </w:tcPr>
-          <w:p>
-            <w:r>
-              <w:t>11</w:t>
-            </w:r>
-          </w:p>
-        </w:tc>
-        <w:tc>
-          <w:tcPr>
-            <w:tcW w:w="567" w:type="dxa"/>
-            <w:shd w:val="clear" w:color="auto" w:fill="BDD6EE" w:themeFill="accent1" w:themeFillTint="66"/>
-          </w:tcPr>
-          <w:p>
-            <w:r>
-              <w:t>10</w:t>
-            </w:r>
-          </w:p>
-        </w:tc>
-      </w:tr>
-      <w:tr>
-        <w:tc>
-          <w:tcPr>
-            <w:tcW w:w="988" w:type="dxa"/>
-            <w:shd w:val="clear" w:color="auto" w:fill="BDD6EE" w:themeFill="accent1" w:themeFillTint="66"/>
-          </w:tcPr>
-          <w:p>
-            <w:r>
-              <w:t>0</w:t>
-            </w:r>
-          </w:p>
-        </w:tc>
-        <w:tc>
-          <w:tcPr>
-            <w:tcW w:w="708" w:type="dxa"/>
-          </w:tcPr>
-          <w:p>
-            <w:r>
-              <w:rPr>
-                <w:noProof/>
-                <w:lang w:eastAsia="fr-FR"/>
-              </w:rPr>
-              <mc:AlternateContent>
-                <mc:Choice Requires="wps">
-                  <w:drawing>
-                    <wp:anchor distT="0" distB="0" distL="114300" distR="114300" simplePos="0" relativeHeight="251661312" behindDoc="1" locked="0" layoutInCell="1" allowOverlap="1">
-                      <wp:simplePos x="0" y="0"/>
-                      <wp:positionH relativeFrom="column">
-                        <wp:posOffset>-60780</wp:posOffset>
-                      </wp:positionH>
-                      <wp:positionV relativeFrom="paragraph">
-                        <wp:posOffset>152855</wp:posOffset>
-                      </wp:positionV>
-                      <wp:extent cx="1397479" cy="189781"/>
-                      <wp:effectExtent l="0" t="0" r="12700" b="20320"/>
-                      <wp:wrapNone/>
-                      <wp:docPr id="6" name="Ellipse 6"/>
-                      <wp:cNvGraphicFramePr/>
-                      <a:graphic xmlns:a="http://schemas.openxmlformats.org/drawingml/2006/main">
-                        <a:graphicData uri="http://schemas.microsoft.com/office/word/2010/wordprocessingShape">
-                          <wps:wsp>
-                            <wps:cNvSpPr/>
-                            <wps:spPr>
-                              <a:xfrm>
-                                <a:off x="0" y="0"/>
-                                <a:ext cx="1397479" cy="189781"/>
-                              </a:xfrm>
-                              <a:prstGeom prst="ellipse">
-                                <a:avLst/>
-                              </a:prstGeom>
-                            </wps:spPr>
-                            <wps:style>
-                              <a:lnRef idx="2">
-                                <a:schemeClr val="accent1">
-                                  <a:shade val="50000"/>
-                                </a:schemeClr>
-                              </a:lnRef>
-                              <a:fillRef idx="1">
-                                <a:schemeClr val="accent1"/>
-                              </a:fillRef>
-                              <a:effectRef idx="0">
-                                <a:schemeClr val="accent1"/>
-                              </a:effectRef>
-                              <a:fontRef idx="minor">
-                                <a:schemeClr val="lt1"/>
-                              </a:fontRef>
-                            </wps:style>
-                            <wps:bodyPr rot="0" spcFirstLastPara="0" vertOverflow="overflow" horzOverflow="overflow" vert="horz" wrap="square" lIns="91440" tIns="45720" rIns="91440" bIns="45720" numCol="1" spcCol="0" rtlCol="0" fromWordArt="0" anchor="ctr" anchorCtr="0" forceAA="0" compatLnSpc="1">
-                              <a:prstTxWarp prst="textNoShape">
-                                <a:avLst/>
-                              </a:prstTxWarp>
-                              <a:noAutofit/>
-                            </wps:bodyPr>
-                          </wps:wsp>
-                        </a:graphicData>
-                      </a:graphic>
-                    </wp:anchor>
-                  </w:drawing>
-                </mc:Choice>
-                <mc:Fallback>
-                  <w:pict>
-                    <v:oval w14:anchorId="4F3B26E7" id="Ellipse 6" o:spid="_x0000_s1026" style="position:absolute;margin-left:-4.8pt;margin-top:12.05pt;width:110.05pt;height:14.95pt;z-index:-251655168;visibility:visible;mso-wrap-style:square;mso-wrap-distance-left:9pt;mso-wrap-distance-top:0;mso-wrap-distance-right:9pt;mso-wrap-distance-bottom:0;mso-position-horizontal:absolute;mso-position-horizontal-relative:text;mso-position-vertical:absolute;mso-position-vertical-relative:text;v-text-anchor:middle" o:gfxdata="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" fillcolor="#5b9bd5 [3204]" strokecolor="#1f4d78 [1604]" strokeweight="1pt">
-                      <v:stroke joinstyle="miter"/>
-                    </v:oval>
-                  </w:pict>
-                </mc:Fallback>
-              </mc:AlternateContent>
-            </w:r>
-            <w:r>
-              <w:t>0</w:t>
-            </w:r>
-          </w:p>
-        </w:tc>
-        <w:tc>
-          <w:tcPr>
-            <w:tcW w:w="567" w:type="dxa"/>
-          </w:tcPr>
-          <w:p>
-            <w:r>
-              <w:rPr>
-                <w:noProof/>
-                <w:lang w:eastAsia="fr-FR"/>
-              </w:rPr>
-              <mc:AlternateContent>
-                <mc:Choice Requires="wps">
-                  <w:drawing>
-                    <wp:anchor distT="0" distB="0" distL="114300" distR="114300" simplePos="0" relativeHeight="251662336" behindDoc="1" locked="0" layoutInCell="1" allowOverlap="1">
-                      <wp:simplePos x="0" y="0"/>
-                      <wp:positionH relativeFrom="column">
-                        <wp:posOffset>291896</wp:posOffset>
-                      </wp:positionH>
-                      <wp:positionV relativeFrom="paragraph">
-                        <wp:posOffset>40712</wp:posOffset>
-                      </wp:positionV>
-                      <wp:extent cx="629729" cy="310551"/>
-                      <wp:effectExtent l="0" t="0" r="18415" b="13335"/>
-                      <wp:wrapNone/>
-                      <wp:docPr id="7" name="Ellipse 7"/>
-                      <wp:cNvGraphicFramePr/>
-                      <a:graphic xmlns:a="http://schemas.openxmlformats.org/drawingml/2006/main">
-                        <a:graphicData uri="http://schemas.microsoft.com/office/word/2010/wordprocessingShape">
-                          <wps:wsp>
-                            <wps:cNvSpPr/>
-                            <wps:spPr>
-                              <a:xfrm>
-                                <a:off x="0" y="0"/>
-                                <a:ext cx="629729" cy="310551"/>
-                              </a:xfrm>
-                              <a:prstGeom prst="ellipse">
-                                <a:avLst/>
-                              </a:prstGeom>
-                            </wps:spPr>
-                            <wps:style>
-                              <a:lnRef idx="2">
-                                <a:schemeClr val="accent1">
-                                  <a:shade val="50000"/>
-                                </a:schemeClr>
-                              </a:lnRef>
-                              <a:fillRef idx="1">
-                                <a:schemeClr val="accent1"/>
-                              </a:fillRef>
-                              <a:effectRef idx="0">
-                                <a:schemeClr val="accent1"/>
-                              </a:effectRef>
-                              <a:fontRef idx="minor">
-                                <a:schemeClr val="lt1"/>
-                              </a:fontRef>
-                            </wps:style>
-                            <wps:bodyPr rot="0" spcFirstLastPara="0" vertOverflow="overflow" horzOverflow="overflow" vert="horz" wrap="square" lIns="91440" tIns="45720" rIns="91440" bIns="45720" numCol="1" spcCol="0" rtlCol="0" fromWordArt="0" anchor="ctr" anchorCtr="0" forceAA="0" compatLnSpc="1">
-                              <a:prstTxWarp prst="textNoShape">
-                                <a:avLst/>
-                              </a:prstTxWarp>
-                              <a:noAutofit/>
-                            </wps:bodyPr>
-                          </wps:wsp>
-                        </a:graphicData>
-                      </a:graphic>
-                    </wp:anchor>
-                  </w:drawing>
-                </mc:Choice>
-                <mc:Fallback>
-                  <w:pict>
-                    <v:oval w14:anchorId="0FCC1A68" id="Ellipse 7" o:spid="_x0000_s1026" style="position:absolute;margin-left:23pt;margin-top:3.2pt;width:49.6pt;height:24.45pt;z-index:-251654144;visibility:visible;mso-wrap-style:square;mso-wrap-distance-left:9pt;mso-wrap-distance-top:0;mso-wrap-distance-right:9pt;mso-wrap-distance-bottom:0;mso-position-horizontal:absolute;mso-position-horizontal-relative:text;mso-position-vertical:absolute;mso-position-vertical-relative:text;v-text-anchor:middle" o:gfxdata="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" fillcolor="#5b9bd5 [3204]" strokecolor="#1f4d78 [1604]" strokeweight="1pt">
-                      <v:stroke joinstyle="miter"/>
-                    </v:oval>
-                  </w:pict>
-                </mc:Fallback>
-              </mc:AlternateContent>
-            </w:r>
-            <w:r>
-              <w:t>0</w:t>
-            </w:r>
-          </w:p>
-        </w:tc>
-        <w:tc>
-          <w:tcPr>
-            <w:tcW w:w="567" w:type="dxa"/>
-          </w:tcPr>
-          <w:p>
-            <w:r>
-              <w:t>1</w:t>
-            </w:r>
-          </w:p>
-        </w:tc>
-        <w:tc>
-          <w:tcPr>
-            <w:tcW w:w="567" w:type="dxa"/>
-          </w:tcPr>
-          <w:p>
-            <w:r>
-              <w:t>1</w:t>
-            </w:r>
-          </w:p>
-        </w:tc>
-      </w:tr>
-      <w:tr>
-        <w:tc>
-          <w:tcPr>
-            <w:tcW w:w="988" w:type="dxa"/>
-            <w:shd w:val="clear" w:color="auto" w:fill="BDD6EE" w:themeFill="accent1" w:themeFillTint="66"/>
-          </w:tcPr>
-          <w:p>
-            <w:r>
-              <w:t xml:space="preserve"> 1</w:t>
-            </w:r>
-          </w:p>
-        </w:tc>
-        <w:tc>
-          <w:tcPr>
-            <w:tcW w:w="708" w:type="dxa"/>
-          </w:tcPr>
-          <w:p>
-            <w:r>
-              <w:t>1</w:t>
-            </w:r>
-          </w:p>
-        </w:tc>
-        <w:tc>
-          <w:tcPr>
-            <w:tcW w:w="567" w:type="dxa"/>
-          </w:tcPr>
-          <w:p>
-            <w:r>
-              <w:t>1</w:t>
-            </w:r>
-          </w:p>
-        </w:tc>
-        <w:tc>
-          <w:tcPr>
-            <w:tcW w:w="567" w:type="dxa"/>
-          </w:tcPr>
-          <w:p>
-            <w:r>
-              <w:t>1</w:t>
-            </w:r>
-          </w:p>
-        </w:tc>
-        <w:tc>
-          <w:tcPr>
-            <w:tcW w:w="567" w:type="dxa"/>
-          </w:tcPr>
-          <w:p>
-            <w:r>
-              <w:t>1</w:t>
-            </w:r>
-          </w:p>
-        </w:tc>
-      </w:tr>
-    </w:tbl>
-    <w:p>
-      <w:pPr>
-        <w:rPr>
-          <w:rFonts w:asciiTheme="majorHAnsi" w:hAnsiTheme="majorHAnsi" w:cstheme="majorHAnsi"/>
-        </w:rPr>
-      </w:pPr>
-    </w:p>
-    <w:p>
-      <w:pPr>
+      <w:proofErr w:type="gramEnd"/>
+      <w:r>
         <w:rPr>
           <w:rFonts w:asciiTheme="majorHAnsi" w:hAnsiTheme="majorHAnsi" w:cstheme="majorHAnsi"/>
           <w:b/>
         </w:rPr>
-      </w:pPr>
-      <w:r>
-        <w:rPr>
-          <w:rFonts w:asciiTheme="majorHAnsi" w:hAnsiTheme="majorHAnsi" w:cstheme="majorHAnsi"/>
-          <w:b/>
-        </w:rPr>
-        <w:t>RD = M+G</w:t>
+        <w:t xml:space="preserve"> + G.°D + °G.M</w:t>
       </w:r>
     </w:p>
     <w:p>
       <w:pPr>
         <w:rPr>
           <w:rFonts w:asciiTheme="majorHAnsi" w:hAnsiTheme="majorHAnsi" w:cstheme="majorHAnsi"/>
+          <w:b/>
         </w:rPr>
       </w:pPr>
+      <w:r>
+        <w:rPr>
+          <w:rFonts w:asciiTheme="majorHAnsi" w:hAnsiTheme="majorHAnsi" w:cstheme="majorHAnsi"/>
+          <w:b/>
+        </w:rPr>
+        <w:t>S=(G</w:t>
+      </w:r>
+      <w:r>
+        <w:rPr>
+          <w:rFonts w:asciiTheme="majorHAnsi" w:hAnsiTheme="majorHAnsi" w:cstheme="majorHAnsi"/>
+          <w:b/>
+        </w:rPr>
+        <w:t>©D)</w:t>
+      </w:r>
+      <w:r>
+        <w:rPr>
+          <w:rFonts w:asciiTheme="majorHAnsi" w:hAnsiTheme="majorHAnsi" w:cstheme="majorHAnsi"/>
+          <w:b/>
+        </w:rPr>
+        <w:t xml:space="preserve"> </w:t>
+      </w:r>
+      <w:r>
+        <w:rPr>
+          <w:rFonts w:asciiTheme="majorHAnsi" w:hAnsiTheme="majorHAnsi" w:cstheme="majorHAnsi"/>
+          <w:b/>
+        </w:rPr>
+        <w:t>+</w:t>
+      </w:r>
+      <w:r>
+        <w:rPr>
+          <w:rFonts w:asciiTheme="majorHAnsi" w:hAnsiTheme="majorHAnsi" w:cstheme="majorHAnsi"/>
+          <w:b/>
+        </w:rPr>
+        <w:t xml:space="preserve"> </w:t>
+      </w:r>
+      <w:r>
+        <w:rPr>
+          <w:rFonts w:asciiTheme="majorHAnsi" w:hAnsiTheme="majorHAnsi" w:cstheme="majorHAnsi"/>
+          <w:b/>
+        </w:rPr>
+        <w:t>°G.M</w:t>
+      </w:r>
     </w:p>
     <w:p>
       <w:pPr>
@@ -4076,7 +3998,6 @@
           <w:bCs/>
           <w:u w:val="single"/>
         </w:rPr>
-        <w:lastRenderedPageBreak/>
         <w:t>Fonctionnement</w:t>
       </w:r>
       <w:r>
@@ -4118,12 +4039,6 @@
           <w:rFonts w:asciiTheme="majorHAnsi" w:hAnsiTheme="majorHAnsi" w:cstheme="majorHAnsi"/>
         </w:rPr>
       </w:pPr>
-      <w:r>
-        <w:rPr>
-          <w:rFonts w:asciiTheme="majorHAnsi" w:hAnsiTheme="majorHAnsi" w:cstheme="majorHAnsi"/>
-        </w:rPr>
-        <w:t>Lorsque les roues reçoivent un signal 0, elle s’arrête, et lorsqu’elles reçoivent un signal 1, elles rouleront.</w:t>
-      </w:r>
     </w:p>
     <w:p>
       <w:pPr>
@@ -4136,19 +4051,9 @@
       <w:pPr>
         <w:rPr>
           <w:rFonts w:asciiTheme="majorHAnsi" w:hAnsiTheme="majorHAnsi" w:cstheme="majorHAnsi"/>
-        </w:rPr>
-      </w:pPr>
-      <w:r>
-        <w:rPr>
-          <w:rFonts w:asciiTheme="majorHAnsi" w:hAnsiTheme="majorHAnsi" w:cstheme="majorHAnsi"/>
-        </w:rPr>
-        <w:t>La porte logique utilisé sera une porte OR (donc une porte OU), dont le schéma logique sera le suivant :</w:t>
-      </w:r>
-    </w:p>
-    <w:p>
-      <w:pPr>
-        <w:rPr>
-          <w:rFonts w:asciiTheme="majorHAnsi" w:hAnsiTheme="majorHAnsi" w:cstheme="majorHAnsi"/>
+          <w:b/>
+          <w:bCs/>
+          <w:u w:val="single"/>
         </w:rPr>
       </w:pPr>
     </w:p>
@@ -4156,52 +4061,6 @@
       <w:pPr>
         <w:rPr>
           <w:rFonts w:asciiTheme="majorHAnsi" w:hAnsiTheme="majorHAnsi" w:cstheme="majorHAnsi"/>
-        </w:rPr>
-      </w:pPr>
-      <w:r>
-        <w:rPr>
-          <w:noProof/>
-          <w:lang w:eastAsia="fr-FR"/>
-        </w:rPr>
-        <w:drawing>
-          <wp:inline distT="0" distB="0" distL="0" distR="0" wp14:anchorId="71FEED93" wp14:editId="5BED0C26">
-            <wp:extent cx="3562350" cy="2952750"/>
-            <wp:effectExtent l="0" t="0" r="0" b="0"/>
-            <wp:docPr id="1" name="Image 1"/>
-            <wp:cNvGraphicFramePr/>
-            <a:graphic xmlns:a="http://schemas.openxmlformats.org/drawingml/2006/main">
-              <a:graphicData uri="http://schemas.openxmlformats.org/drawingml/2006/picture">
-                <pic:pic xmlns:pic="http://schemas.openxmlformats.org/drawingml/2006/picture">
-                  <pic:nvPicPr>
-                    <pic:cNvPr id="1" name="Image 1"/>
-                    <pic:cNvPicPr/>
-                  </pic:nvPicPr>
-                  <pic:blipFill>
-                    <a:blip r:embed="rId7"/>
-                    <a:stretch>
-                      <a:fillRect/>
-                    </a:stretch>
-                  </pic:blipFill>
-                  <pic:spPr>
-                    <a:xfrm>
-                      <a:off x="0" y="0"/>
-                      <a:ext cx="3562350" cy="2952750"/>
-                    </a:xfrm>
-                    <a:prstGeom prst="rect">
-                      <a:avLst/>
-                    </a:prstGeom>
-                  </pic:spPr>
-                </pic:pic>
-              </a:graphicData>
-            </a:graphic>
-          </wp:inline>
-        </w:drawing>
-      </w:r>
-    </w:p>
-    <w:p>
-      <w:pPr>
-        <w:rPr>
-          <w:rFonts w:asciiTheme="majorHAnsi" w:hAnsiTheme="majorHAnsi" w:cstheme="majorHAnsi"/>
           <w:b/>
           <w:bCs/>
           <w:u w:val="single"/>
@@ -4212,8 +4071,7 @@
       <w:pPr>
         <w:rPr>
           <w:rFonts w:asciiTheme="majorHAnsi" w:hAnsiTheme="majorHAnsi" w:cstheme="majorHAnsi"/>
-          <w:b/>
-          <w:bCs/>
+          <w:sz w:val="28"/>
           <w:u w:val="single"/>
         </w:rPr>
       </w:pPr>
@@ -4280,22 +4138,12 @@
           <w:u w:val="single"/>
         </w:rPr>
       </w:pPr>
-    </w:p>
-    <w:p>
-      <w:pPr>
+      <w:r>
         <w:rPr>
           <w:rFonts w:asciiTheme="majorHAnsi" w:hAnsiTheme="majorHAnsi" w:cstheme="majorHAnsi"/>
           <w:sz w:val="28"/>
           <w:u w:val="single"/>
         </w:rPr>
-      </w:pPr>
-      <w:r>
-        <w:rPr>
-          <w:rFonts w:asciiTheme="majorHAnsi" w:hAnsiTheme="majorHAnsi" w:cstheme="majorHAnsi"/>
-          <w:sz w:val="28"/>
-          <w:u w:val="single"/>
-        </w:rPr>
-        <w:lastRenderedPageBreak/>
         <w:t>TABLEAU DE VERITE A 4</w:t>
       </w:r>
       <w:r>
@@ -5238,7 +5086,7 @@
     </w:p>
     <w:tbl>
       <w:tblPr>
-        <w:tblStyle w:val="Grilledutableau"/>
+        <w:tblStyle w:val="TableGrid"/>
         <w:tblW w:w="0" w:type="auto"/>
         <w:tblInd w:w="562" w:type="dxa"/>
         <w:tblLook w:val="04A0" w:firstRow="1" w:lastRow="0" w:firstColumn="1" w:lastColumn="0" w:noHBand="0" w:noVBand="1"/>
@@ -5984,7 +5832,7 @@
       </w:pPr>
     </w:p>
     <w:sectPr>
-      <w:headerReference w:type="default" r:id="rId8"/>
+      <w:headerReference w:type="default" r:id="rId7"/>
       <w:pgSz w:w="11906" w:h="16838"/>
       <w:pgMar w:top="1440" w:right="1440" w:bottom="1440" w:left="1440" w:header="708" w:footer="708" w:gutter="0"/>
       <w:cols w:space="708"/>
@@ -5995,7 +5843,7 @@
 </file>
 
 <file path=word/endnotes.xml><?xml version="1.0" encoding="utf-8"?>
-<w:endnotes xmlns:wpc="http://schemas.microsoft.com/office/word/2010/wordprocessingCanvas" xmlns:mc="http://schemas.openxmlformats.org/markup-compatibility/2006" xmlns:o="urn:schemas-microsoft-com:office:office" xmlns:r="http://schemas.openxmlformats.org/officeDocument/2006/relationships" xmlns:m="http://schemas.openxmlformats.org/officeDocument/2006/math" xmlns:v="urn:schemas-microsoft-com:vml" xmlns:wp14="http://schemas.microsoft.com/office/word/2010/wordprocessingDrawing" xmlns:wp="http://schemas.openxmlformats.org/drawingml/2006/wordprocessingDrawing" xmlns:w10="urn:schemas-microsoft-com:office:word" xmlns:w="http://schemas.openxmlformats.org/wordprocessingml/2006/main" xmlns:w14="http://schemas.microsoft.com/office/word/2010/wordml" xmlns:w15="http://schemas.microsoft.com/office/word/2012/wordml" xmlns:wpg="http://schemas.microsoft.com/office/word/2010/wordprocessingGroup" xmlns:wpi="http://schemas.microsoft.com/office/word/2010/wordprocessingInk" xmlns:wne="http://schemas.microsoft.com/office/word/2006/wordml" xmlns:wps="http://schemas.microsoft.com/office/word/2010/wordprocessingShape" mc:Ignorable="w14 w15 wp14">
+<w:endnotes xmlns:wpc="http://schemas.microsoft.com/office/word/2010/wordprocessingCanvas" xmlns:cx="http://schemas.microsoft.com/office/drawing/2014/chartex" xmlns:cx1="http://schemas.microsoft.com/office/drawing/2015/9/8/chartex" xmlns:cx2="http://schemas.microsoft.com/office/drawing/2015/10/21/chartex" xmlns:cx3="http://schemas.microsoft.com/office/drawing/2016/5/9/chartex" xmlns:cx4="http://schemas.microsoft.com/office/drawing/2016/5/10/chartex" xmlns:cx5="http://schemas.microsoft.com/office/drawing/2016/5/11/chartex" xmlns:cx6="http://schemas.microsoft.com/office/drawing/2016/5/12/chartex" xmlns:cx7="http://schemas.microsoft.com/office/drawing/2016/5/13/chartex" xmlns:cx8="http://schemas.microsoft.com/office/drawing/2016/5/14/chartex" xmlns:mc="http://schemas.openxmlformats.org/markup-compatibility/2006" xmlns:aink="http://schemas.microsoft.com/office/drawing/2016/ink" xmlns:am3d="http://schemas.microsoft.com/office/drawing/2017/model3d" xmlns:o="urn:schemas-microsoft-com:office:office" xmlns:r="http://schemas.openxmlformats.org/officeDocument/2006/relationships" xmlns:m="http://schemas.openxmlformats.org/officeDocument/2006/math" xmlns:v="urn:schemas-microsoft-com:vml" xmlns:wp14="http://schemas.microsoft.com/office/word/2010/wordprocessingDrawing" xmlns:wp="http://schemas.openxmlformats.org/drawingml/2006/wordprocessingDrawing" xmlns:w10="urn:schemas-microsoft-com:office:word" xmlns:w="http://schemas.openxmlformats.org/wordprocessingml/2006/main" xmlns:w14="http://schemas.microsoft.com/office/word/2010/wordml" xmlns:w15="http://schemas.microsoft.com/office/word/2012/wordml" xmlns:w16cex="http://schemas.microsoft.com/office/word/2018/wordml/cex" xmlns:w16cid="http://schemas.microsoft.com/office/word/2016/wordml/cid" xmlns:w16="http://schemas.microsoft.com/office/word/2018/wordml" xmlns:w16sdtdh="http://schemas.microsoft.com/office/word/2020/wordml/sdtdatahash" xmlns:w16se="http://schemas.microsoft.com/office/word/2015/wordml/symex" xmlns:wpg="http://schemas.microsoft.com/office/word/2010/wordprocessingGroup" xmlns:wpi="http://schemas.microsoft.com/office/word/2010/wordprocessingInk" xmlns:wne="http://schemas.microsoft.com/office/word/2006/wordml" xmlns:wps="http://schemas.microsoft.com/office/word/2010/wordprocessingShape" mc:Ignorable="w14 w15 w16se w16cid w16 w16cex w16sdtdh wp14">
   <w:endnote w:type="separator" w:id="-1">
     <w:p>
       <w:pPr>
@@ -6020,7 +5868,7 @@
 </file>
 
 <file path=word/footnotes.xml><?xml version="1.0" encoding="utf-8"?>
-<w:footnotes xmlns:wpc="http://schemas.microsoft.com/office/word/2010/wordprocessingCanvas" xmlns:mc="http://schemas.openxmlformats.org/markup-compatibility/2006" xmlns:o="urn:schemas-microsoft-com:office:office" xmlns:r="http://schemas.openxmlformats.org/officeDocument/2006/relationships" xmlns:m="http://schemas.openxmlformats.org/officeDocument/2006/math" xmlns:v="urn:schemas-microsoft-com:vml" xmlns:wp14="http://schemas.microsoft.com/office/word/2010/wordprocessingDrawing" xmlns:wp="http://schemas.openxmlformats.org/drawingml/2006/wordprocessingDrawing" xmlns:w10="urn:schemas-microsoft-com:office:word" xmlns:w="http://schemas.openxmlformats.org/wordprocessingml/2006/main" xmlns:w14="http://schemas.microsoft.com/office/word/2010/wordml" xmlns:w15="http://schemas.microsoft.com/office/word/2012/wordml" xmlns:wpg="http://schemas.microsoft.com/office/word/2010/wordprocessingGroup" xmlns:wpi="http://schemas.microsoft.com/office/word/2010/wordprocessingInk" xmlns:wne="http://schemas.microsoft.com/office/word/2006/wordml" xmlns:wps="http://schemas.microsoft.com/office/word/2010/wordprocessingShape" mc:Ignorable="w14 w15 wp14">
+<w:footnotes xmlns:wpc="http://schemas.microsoft.com/office/word/2010/wordprocessingCanvas" xmlns:cx="http://schemas.microsoft.com/office/drawing/2014/chartex" xmlns:cx1="http://schemas.microsoft.com/office/drawing/2015/9/8/chartex" xmlns:cx2="http://schemas.microsoft.com/office/drawing/2015/10/21/chartex" xmlns:cx3="http://schemas.microsoft.com/office/drawing/2016/5/9/chartex" xmlns:cx4="http://schemas.microsoft.com/office/drawing/2016/5/10/chartex" xmlns:cx5="http://schemas.microsoft.com/office/drawing/2016/5/11/chartex" xmlns:cx6="http://schemas.microsoft.com/office/drawing/2016/5/12/chartex" xmlns:cx7="http://schemas.microsoft.com/office/drawing/2016/5/13/chartex" xmlns:cx8="http://schemas.microsoft.com/office/drawing/2016/5/14/chartex" xmlns:mc="http://schemas.openxmlformats.org/markup-compatibility/2006" xmlns:aink="http://schemas.microsoft.com/office/drawing/2016/ink" xmlns:am3d="http://schemas.microsoft.com/office/drawing/2017/model3d" xmlns:o="urn:schemas-microsoft-com:office:office" xmlns:r="http://schemas.openxmlformats.org/officeDocument/2006/relationships" xmlns:m="http://schemas.openxmlformats.org/officeDocument/2006/math" xmlns:v="urn:schemas-microsoft-com:vml" xmlns:wp14="http://schemas.microsoft.com/office/word/2010/wordprocessingDrawing" xmlns:wp="http://schemas.openxmlformats.org/drawingml/2006/wordprocessingDrawing" xmlns:w10="urn:schemas-microsoft-com:office:word" xmlns:w="http://schemas.openxmlformats.org/wordprocessingml/2006/main" xmlns:w14="http://schemas.microsoft.com/office/word/2010/wordml" xmlns:w15="http://schemas.microsoft.com/office/word/2012/wordml" xmlns:w16cex="http://schemas.microsoft.com/office/word/2018/wordml/cex" xmlns:w16cid="http://schemas.microsoft.com/office/word/2016/wordml/cid" xmlns:w16="http://schemas.microsoft.com/office/word/2018/wordml" xmlns:w16sdtdh="http://schemas.microsoft.com/office/word/2020/wordml/sdtdatahash" xmlns:w16se="http://schemas.microsoft.com/office/word/2015/wordml/symex" xmlns:wpg="http://schemas.microsoft.com/office/word/2010/wordprocessingGroup" xmlns:wpi="http://schemas.microsoft.com/office/word/2010/wordprocessingInk" xmlns:wne="http://schemas.microsoft.com/office/word/2006/wordml" xmlns:wps="http://schemas.microsoft.com/office/word/2010/wordprocessingShape" mc:Ignorable="w14 w15 w16se w16cid w16 w16cex w16sdtdh wp14">
   <w:footnote w:type="separator" w:id="-1">
     <w:p>
       <w:pPr>
@@ -6045,10 +5893,10 @@
 </file>
 
 <file path=word/header1.xml><?xml version="1.0" encoding="utf-8"?>
-<w:hdr xmlns:wpc="http://schemas.microsoft.com/office/word/2010/wordprocessingCanvas" xmlns:mc="http://schemas.openxmlformats.org/markup-compatibility/2006" xmlns:o="urn:schemas-microsoft-com:office:office" xmlns:r="http://schemas.openxmlformats.org/officeDocument/2006/relationships" xmlns:m="http://schemas.openxmlformats.org/officeDocument/2006/math" xmlns:v="urn:schemas-microsoft-com:vml" xmlns:wp14="http://schemas.microsoft.com/office/word/2010/wordprocessingDrawing" xmlns:wp="http://schemas.openxmlformats.org/drawingml/2006/wordprocessingDrawing" xmlns:w10="urn:schemas-microsoft-com:office:word" xmlns:w="http://schemas.openxmlformats.org/wordprocessingml/2006/main" xmlns:w14="http://schemas.microsoft.com/office/word/2010/wordml" xmlns:w15="http://schemas.microsoft.com/office/word/2012/wordml" xmlns:wpg="http://schemas.microsoft.com/office/word/2010/wordprocessingGroup" xmlns:wpi="http://schemas.microsoft.com/office/word/2010/wordprocessingInk" xmlns:wne="http://schemas.microsoft.com/office/word/2006/wordml" xmlns:wps="http://schemas.microsoft.com/office/word/2010/wordprocessingShape" mc:Ignorable="w14 w15 wp14">
+<w:hdr xmlns:wpc="http://schemas.microsoft.com/office/word/2010/wordprocessingCanvas" xmlns:cx="http://schemas.microsoft.com/office/drawing/2014/chartex" xmlns:cx1="http://schemas.microsoft.com/office/drawing/2015/9/8/chartex" xmlns:cx2="http://schemas.microsoft.com/office/drawing/2015/10/21/chartex" xmlns:cx3="http://schemas.microsoft.com/office/drawing/2016/5/9/chartex" xmlns:cx4="http://schemas.microsoft.com/office/drawing/2016/5/10/chartex" xmlns:cx5="http://schemas.microsoft.com/office/drawing/2016/5/11/chartex" xmlns:cx6="http://schemas.microsoft.com/office/drawing/2016/5/12/chartex" xmlns:cx7="http://schemas.microsoft.com/office/drawing/2016/5/13/chartex" xmlns:cx8="http://schemas.microsoft.com/office/drawing/2016/5/14/chartex" xmlns:mc="http://schemas.openxmlformats.org/markup-compatibility/2006" xmlns:aink="http://schemas.microsoft.com/office/drawing/2016/ink" xmlns:am3d="http://schemas.microsoft.com/office/drawing/2017/model3d" xmlns:o="urn:schemas-microsoft-com:office:office" xmlns:r="http://schemas.openxmlformats.org/officeDocument/2006/relationships" xmlns:m="http://schemas.openxmlformats.org/officeDocument/2006/math" xmlns:v="urn:schemas-microsoft-com:vml" xmlns:wp14="http://schemas.microsoft.com/office/word/2010/wordprocessingDrawing" xmlns:wp="http://schemas.openxmlformats.org/drawingml/2006/wordprocessingDrawing" xmlns:w10="urn:schemas-microsoft-com:office:word" xmlns:w="http://schemas.openxmlformats.org/wordprocessingml/2006/main" xmlns:w14="http://schemas.microsoft.com/office/word/2010/wordml" xmlns:w15="http://schemas.microsoft.com/office/word/2012/wordml" xmlns:w16cex="http://schemas.microsoft.com/office/word/2018/wordml/cex" xmlns:w16cid="http://schemas.microsoft.com/office/word/2016/wordml/cid" xmlns:w16="http://schemas.microsoft.com/office/word/2018/wordml" xmlns:w16sdtdh="http://schemas.microsoft.com/office/word/2020/wordml/sdtdatahash" xmlns:w16se="http://schemas.microsoft.com/office/word/2015/wordml/symex" xmlns:wpg="http://schemas.microsoft.com/office/word/2010/wordprocessingGroup" xmlns:wpi="http://schemas.microsoft.com/office/word/2010/wordprocessingInk" xmlns:wne="http://schemas.microsoft.com/office/word/2006/wordml" xmlns:wps="http://schemas.microsoft.com/office/word/2010/wordprocessingShape" mc:Ignorable="w14 w15 w16se w16cid w16 w16cex w16sdtdh wp14">
   <w:p>
     <w:pPr>
-      <w:pStyle w:val="En-tte"/>
+      <w:pStyle w:val="Header"/>
     </w:pPr>
     <w:r>
       <w:rPr>
@@ -6056,7 +5904,7 @@
         <w:lang w:eastAsia="fr-FR"/>
       </w:rPr>
       <w:drawing>
-        <wp:inline distT="0" distB="0" distL="0" distR="0" wp14:anchorId="69B52C5D" wp14:editId="6673EDB5">
+        <wp:inline distT="0" distB="0" distL="0" distR="0" wp14:anchorId="039448B4" wp14:editId="6AB5C9A0">
           <wp:extent cx="2286000" cy="400050"/>
           <wp:effectExtent l="0" t="0" r="0" b="0"/>
           <wp:docPr id="14" name="Image 14"/>
@@ -6109,7 +5957,7 @@
 </file>
 
 <file path=word/styles.xml><?xml version="1.0" encoding="utf-8"?>
-<w:styles xmlns:mc="http://schemas.openxmlformats.org/markup-compatibility/2006" xmlns:r="http://schemas.openxmlformats.org/officeDocument/2006/relationships" xmlns:w="http://schemas.openxmlformats.org/wordprocessingml/2006/main" xmlns:w14="http://schemas.microsoft.com/office/word/2010/wordml" xmlns:w15="http://schemas.microsoft.com/office/word/2012/wordml" mc:Ignorable="w14 w15">
+<w:styles xmlns:mc="http://schemas.openxmlformats.org/markup-compatibility/2006" xmlns:r="http://schemas.openxmlformats.org/officeDocument/2006/relationships" xmlns:w="http://schemas.openxmlformats.org/wordprocessingml/2006/main" xmlns:w14="http://schemas.microsoft.com/office/word/2010/wordml" xmlns:w15="http://schemas.microsoft.com/office/word/2012/wordml" xmlns:w16cex="http://schemas.microsoft.com/office/word/2018/wordml/cex" xmlns:w16cid="http://schemas.microsoft.com/office/word/2016/wordml/cid" xmlns:w16="http://schemas.microsoft.com/office/word/2018/wordml" xmlns:w16sdtdh="http://schemas.microsoft.com/office/word/2020/wordml/sdtdatahash" xmlns:w16se="http://schemas.microsoft.com/office/word/2015/wordml/symex" mc:Ignorable="w14 w15 w16se w16cid w16 w16cex w16sdtdh">
   <w:docDefaults>
     <w:rPrDefault>
       <w:rPr>
@@ -6125,7 +5973,7 @@
       </w:pPr>
     </w:pPrDefault>
   </w:docDefaults>
-  <w:latentStyles w:defLockedState="0" w:defUIPriority="99" w:defSemiHidden="0" w:defUnhideWhenUsed="0" w:defQFormat="0" w:count="371">
+  <w:latentStyles w:defLockedState="0" w:defUIPriority="99" w:defSemiHidden="0" w:defUnhideWhenUsed="0" w:defQFormat="0" w:count="376">
     <w:lsdException w:name="Normal" w:uiPriority="0" w:qFormat="1"/>
     <w:lsdException w:name="heading 1" w:uiPriority="9" w:qFormat="1"/>
     <w:lsdException w:name="heading 2" w:semiHidden="1" w:uiPriority="9" w:unhideWhenUsed="1" w:qFormat="1"/>
@@ -6231,7 +6079,6 @@
     <w:lsdException w:name="HTML Sample" w:semiHidden="1" w:unhideWhenUsed="1"/>
     <w:lsdException w:name="HTML Typewriter" w:semiHidden="1" w:unhideWhenUsed="1"/>
     <w:lsdException w:name="HTML Variable" w:semiHidden="1" w:unhideWhenUsed="1"/>
-    <w:lsdException w:name="Normal Table" w:semiHidden="1" w:unhideWhenUsed="1"/>
     <w:lsdException w:name="annotation subject" w:semiHidden="1" w:unhideWhenUsed="1"/>
     <w:lsdException w:name="No List" w:semiHidden="1" w:unhideWhenUsed="1"/>
     <w:lsdException w:name="Outline List 1" w:semiHidden="1" w:unhideWhenUsed="1"/>
@@ -6274,11 +6121,8 @@
     <w:lsdException w:name="Table Contemporary" w:semiHidden="1" w:unhideWhenUsed="1"/>
     <w:lsdException w:name="Table Elegant" w:semiHidden="1" w:unhideWhenUsed="1"/>
     <w:lsdException w:name="Table Professional" w:semiHidden="1" w:unhideWhenUsed="1"/>
-    <w:lsdException w:name="Table Subtle 1" w:semiHidden="1" w:unhideWhenUsed="1"/>
     <w:lsdException w:name="Table Subtle 2" w:semiHidden="1" w:unhideWhenUsed="1"/>
     <w:lsdException w:name="Table Web 1" w:semiHidden="1" w:unhideWhenUsed="1"/>
-    <w:lsdException w:name="Table Web 2" w:semiHidden="1" w:unhideWhenUsed="1"/>
-    <w:lsdException w:name="Table Web 3" w:semiHidden="1" w:unhideWhenUsed="1"/>
     <w:lsdException w:name="Balloon Text" w:semiHidden="1" w:unhideWhenUsed="1"/>
     <w:lsdException w:name="Table Grid" w:uiPriority="39"/>
     <w:lsdException w:name="Table Theme" w:semiHidden="1" w:unhideWhenUsed="1"/>
@@ -6497,17 +6341,23 @@
     <w:lsdException w:name="List Table 5 Dark Accent 6" w:uiPriority="50"/>
     <w:lsdException w:name="List Table 6 Colorful Accent 6" w:uiPriority="51"/>
     <w:lsdException w:name="List Table 7 Colorful Accent 6" w:uiPriority="52"/>
+    <w:lsdException w:name="Mention" w:semiHidden="1" w:unhideWhenUsed="1"/>
+    <w:lsdException w:name="Smart Hyperlink" w:semiHidden="1" w:unhideWhenUsed="1"/>
+    <w:lsdException w:name="Hashtag" w:semiHidden="1" w:unhideWhenUsed="1"/>
+    <w:lsdException w:name="Unresolved Mention" w:semiHidden="1" w:unhideWhenUsed="1"/>
+    <w:lsdException w:name="Smart Link" w:semiHidden="1" w:unhideWhenUsed="1"/>
   </w:latentStyles>
   <w:style w:type="paragraph" w:default="1" w:styleId="Normal">
     <w:name w:val="Normal"/>
     <w:qFormat/>
   </w:style>
-  <w:style w:type="character" w:default="1" w:styleId="Policepardfaut">
+  <w:style w:type="character" w:default="1" w:styleId="DefaultParagraphFont">
     <w:name w:val="Default Paragraph Font"/>
     <w:uiPriority w:val="1"/>
+    <w:semiHidden/>
     <w:unhideWhenUsed/>
   </w:style>
-  <w:style w:type="table" w:default="1" w:styleId="TableauNormal">
+  <w:style w:type="table" w:default="1" w:styleId="TableNormal">
     <w:name w:val="Normal Table"/>
     <w:uiPriority w:val="99"/>
     <w:semiHidden/>
@@ -6522,16 +6372,16 @@
       </w:tblCellMar>
     </w:tblPr>
   </w:style>
-  <w:style w:type="numbering" w:default="1" w:styleId="Aucuneliste">
+  <w:style w:type="numbering" w:default="1" w:styleId="NoList">
     <w:name w:val="No List"/>
     <w:uiPriority w:val="99"/>
     <w:semiHidden/>
     <w:unhideWhenUsed/>
   </w:style>
-  <w:style w:type="paragraph" w:styleId="En-tte">
+  <w:style w:type="paragraph" w:styleId="Header">
     <w:name w:val="header"/>
     <w:basedOn w:val="Normal"/>
-    <w:link w:val="En-tteCar"/>
+    <w:link w:val="HeaderChar"/>
     <w:uiPriority w:val="99"/>
     <w:unhideWhenUsed/>
     <w:rsid w:val="003A1237"/>
@@ -6543,17 +6393,17 @@
       <w:spacing w:after="0" w:line="240" w:lineRule="auto"/>
     </w:pPr>
   </w:style>
-  <w:style w:type="character" w:customStyle="1" w:styleId="En-tteCar">
-    <w:name w:val="En-tête Car"/>
-    <w:basedOn w:val="Policepardfaut"/>
-    <w:link w:val="En-tte"/>
+  <w:style w:type="character" w:customStyle="1" w:styleId="HeaderChar">
+    <w:name w:val="Header Char"/>
+    <w:basedOn w:val="DefaultParagraphFont"/>
+    <w:link w:val="Header"/>
     <w:uiPriority w:val="99"/>
     <w:rsid w:val="003A1237"/>
   </w:style>
-  <w:style w:type="paragraph" w:styleId="Pieddepage">
+  <w:style w:type="paragraph" w:styleId="Footer">
     <w:name w:val="footer"/>
     <w:basedOn w:val="Normal"/>
-    <w:link w:val="PieddepageCar"/>
+    <w:link w:val="FooterChar"/>
     <w:uiPriority w:val="99"/>
     <w:unhideWhenUsed/>
     <w:rsid w:val="003A1237"/>
@@ -6565,17 +6415,17 @@
       <w:spacing w:after="0" w:line="240" w:lineRule="auto"/>
     </w:pPr>
   </w:style>
-  <w:style w:type="character" w:customStyle="1" w:styleId="PieddepageCar">
-    <w:name w:val="Pied de page Car"/>
-    <w:basedOn w:val="Policepardfaut"/>
-    <w:link w:val="Pieddepage"/>
+  <w:style w:type="character" w:customStyle="1" w:styleId="FooterChar">
+    <w:name w:val="Footer Char"/>
+    <w:basedOn w:val="DefaultParagraphFont"/>
+    <w:link w:val="Footer"/>
     <w:uiPriority w:val="99"/>
     <w:rsid w:val="003A1237"/>
   </w:style>
   <w:style w:type="table" w:customStyle="1" w:styleId="Grilledutableau1">
     <w:name w:val="Grille du tableau1"/>
-    <w:basedOn w:val="TableauNormal"/>
-    <w:next w:val="Grilledutableau"/>
+    <w:basedOn w:val="TableNormal"/>
+    <w:next w:val="TableGrid"/>
     <w:uiPriority w:val="39"/>
     <w:rsid w:val="008C36B3"/>
     <w:pPr>
@@ -6592,9 +6442,9 @@
       </w:tblBorders>
     </w:tblPr>
   </w:style>
-  <w:style w:type="table" w:styleId="Grilledutableau">
+  <w:style w:type="table" w:styleId="TableGrid">
     <w:name w:val="Table Grid"/>
-    <w:basedOn w:val="TableauNormal"/>
+    <w:basedOn w:val="TableNormal"/>
     <w:uiPriority w:val="39"/>
     <w:rsid w:val="008C36B3"/>
     <w:pPr>
@@ -6610,6 +6460,16 @@
         <w:insideV w:val="single" w:sz="4" w:space="0" w:color="auto"/>
       </w:tblBorders>
     </w:tblPr>
+  </w:style>
+  <w:style w:type="character" w:styleId="PlaceholderText">
+    <w:name w:val="Placeholder Text"/>
+    <w:basedOn w:val="DefaultParagraphFont"/>
+    <w:uiPriority w:val="99"/>
+    <w:semiHidden/>
+    <w:rsid w:val="001623A5"/>
+    <w:rPr>
+      <w:color w:val="808080"/>
+    </w:rPr>
   </w:style>
 </w:styles>
 </file>

</xml_diff>